<commit_message>
cambios recursos tema 1 grado octavo
</commit_message>
<xml_diff>
--- a/fuentes/contenidos/grado08/guion01/MA_08_01_CO.docx
+++ b/fuentes/contenidos/grado08/guion01/MA_08_01_CO.docx
@@ -6875,7 +6875,7 @@
                 <v:shape id="_x0000_i1025" type="#_x0000_t75" style="width:258.75pt;height:202.5pt" o:ole="">
                   <v:imagedata r:id="rId12" o:title=""/>
                 </v:shape>
-                <o:OLEObject Type="Embed" ProgID="PBrush" ShapeID="_x0000_i1025" DrawAspect="Content" ObjectID="_1487486320" r:id="rId13"/>
+                <o:OLEObject Type="Embed" ProgID="PBrush" ShapeID="_x0000_i1025" DrawAspect="Content" ObjectID="_1488089360" r:id="rId13"/>
               </w:object>
             </w:r>
           </w:p>
@@ -6917,7 +6917,7 @@
                 <v:shape id="_x0000_i1026" type="#_x0000_t75" style="width:300pt;height:220.5pt" o:ole="">
                   <v:imagedata r:id="rId14" o:title=""/>
                 </v:shape>
-                <o:OLEObject Type="Embed" ProgID="PBrush" ShapeID="_x0000_i1026" DrawAspect="Content" ObjectID="_1487486321" r:id="rId15"/>
+                <o:OLEObject Type="Embed" ProgID="PBrush" ShapeID="_x0000_i1026" DrawAspect="Content" ObjectID="_1488089361" r:id="rId15"/>
               </w:object>
             </w:r>
           </w:p>
@@ -6949,7 +6949,7 @@
                 <v:shape id="_x0000_i1027" type="#_x0000_t75" style="width:266.25pt;height:194.25pt" o:ole="">
                   <v:imagedata r:id="rId16" o:title=""/>
                 </v:shape>
-                <o:OLEObject Type="Embed" ProgID="PBrush" ShapeID="_x0000_i1027" DrawAspect="Content" ObjectID="_1487486322" r:id="rId17"/>
+                <o:OLEObject Type="Embed" ProgID="PBrush" ShapeID="_x0000_i1027" DrawAspect="Content" ObjectID="_1488089362" r:id="rId17"/>
               </w:object>
             </w:r>
           </w:p>
@@ -6981,7 +6981,7 @@
                 <v:shape id="_x0000_i1028" type="#_x0000_t75" style="width:336.75pt;height:254.25pt" o:ole="">
                   <v:imagedata r:id="rId18" o:title=""/>
                 </v:shape>
-                <o:OLEObject Type="Embed" ProgID="PBrush" ShapeID="_x0000_i1028" DrawAspect="Content" ObjectID="_1487486323" r:id="rId19"/>
+                <o:OLEObject Type="Embed" ProgID="PBrush" ShapeID="_x0000_i1028" DrawAspect="Content" ObjectID="_1488089363" r:id="rId19"/>
               </w:object>
             </w:r>
           </w:p>
@@ -7899,7 +7899,7 @@
                 <v:shape id="_x0000_i1029" type="#_x0000_t75" style="width:165.75pt;height:165.75pt" o:ole="">
                   <v:imagedata r:id="rId20" o:title=""/>
                 </v:shape>
-                <o:OLEObject Type="Embed" ProgID="PBrush" ShapeID="_x0000_i1029" DrawAspect="Content" ObjectID="_1487486324" r:id="rId21"/>
+                <o:OLEObject Type="Embed" ProgID="PBrush" ShapeID="_x0000_i1029" DrawAspect="Content" ObjectID="_1488089364" r:id="rId21"/>
               </w:object>
             </w:r>
           </w:p>
@@ -9383,7 +9383,7 @@
                 <v:shape id="_x0000_i1030" type="#_x0000_t75" style="width:293.25pt;height:71.25pt" o:ole="">
                   <v:imagedata r:id="rId23" o:title=""/>
                 </v:shape>
-                <o:OLEObject Type="Embed" ProgID="PBrush" ShapeID="_x0000_i1030" DrawAspect="Content" ObjectID="_1487486325" r:id="rId24"/>
+                <o:OLEObject Type="Embed" ProgID="PBrush" ShapeID="_x0000_i1030" DrawAspect="Content" ObjectID="_1488089365" r:id="rId24"/>
               </w:object>
             </w:r>
           </w:p>
@@ -23544,7 +23544,7 @@
           <v:shape id="_x0000_i1031" type="#_x0000_t75" style="width:21.75pt;height:14.25pt" o:ole="">
             <v:imagedata r:id="rId30" o:title=""/>
           </v:shape>
-          <o:OLEObject Type="Embed" ProgID="Equation.3" ShapeID="_x0000_i1031" DrawAspect="Content" ObjectID="_1487486326" r:id="rId31"/>
+          <o:OLEObject Type="Embed" ProgID="Equation.3" ShapeID="_x0000_i1031" DrawAspect="Content" ObjectID="_1488089366" r:id="rId31"/>
         </w:object>
       </w:r>
       <w:r>
@@ -23574,7 +23574,7 @@
           <v:shape id="_x0000_i1032" type="#_x0000_t75" style="width:42.75pt;height:14.25pt" o:ole="">
             <v:imagedata r:id="rId32" o:title=""/>
           </v:shape>
-          <o:OLEObject Type="Embed" ProgID="Equation.3" ShapeID="_x0000_i1032" DrawAspect="Content" ObjectID="_1487486327" r:id="rId33"/>
+          <o:OLEObject Type="Embed" ProgID="Equation.3" ShapeID="_x0000_i1032" DrawAspect="Content" ObjectID="_1488089367" r:id="rId33"/>
         </w:object>
       </w:r>
       <w:r>
@@ -23596,7 +23596,7 @@
           <v:shape id="_x0000_i1033" type="#_x0000_t75" style="width:42.75pt;height:21.75pt" o:ole="">
             <v:imagedata r:id="rId34" o:title=""/>
           </v:shape>
-          <o:OLEObject Type="Embed" ProgID="Equation.3" ShapeID="_x0000_i1033" DrawAspect="Content" ObjectID="_1487486328" r:id="rId35"/>
+          <o:OLEObject Type="Embed" ProgID="Equation.3" ShapeID="_x0000_i1033" DrawAspect="Content" ObjectID="_1488089368" r:id="rId35"/>
         </w:object>
       </w:r>
       <w:r>
@@ -23626,7 +23626,7 @@
           <v:shape id="_x0000_i1034" type="#_x0000_t75" style="width:21.75pt;height:14.25pt" o:ole="">
             <v:imagedata r:id="rId30" o:title=""/>
           </v:shape>
-          <o:OLEObject Type="Embed" ProgID="Equation.3" ShapeID="_x0000_i1034" DrawAspect="Content" ObjectID="_1487486329" r:id="rId36"/>
+          <o:OLEObject Type="Embed" ProgID="Equation.3" ShapeID="_x0000_i1034" DrawAspect="Content" ObjectID="_1488089369" r:id="rId36"/>
         </w:object>
       </w:r>
       <w:r>
@@ -23689,7 +23689,7 @@
           <v:shape id="_x0000_i1035" type="#_x0000_t75" style="width:21.75pt;height:14.25pt" o:ole="">
             <v:imagedata r:id="rId30" o:title=""/>
           </v:shape>
-          <o:OLEObject Type="Embed" ProgID="Equation.3" ShapeID="_x0000_i1035" DrawAspect="Content" ObjectID="_1487486330" r:id="rId37"/>
+          <o:OLEObject Type="Embed" ProgID="Equation.3" ShapeID="_x0000_i1035" DrawAspect="Content" ObjectID="_1488089370" r:id="rId37"/>
         </w:object>
       </w:r>
       <w:r>
@@ -23719,7 +23719,7 @@
           <v:shape id="_x0000_i1036" type="#_x0000_t75" style="width:64.5pt;height:14.25pt" o:ole="">
             <v:imagedata r:id="rId38" o:title=""/>
           </v:shape>
-          <o:OLEObject Type="Embed" ProgID="Equation.3" ShapeID="_x0000_i1036" DrawAspect="Content" ObjectID="_1487486331" r:id="rId39"/>
+          <o:OLEObject Type="Embed" ProgID="Equation.3" ShapeID="_x0000_i1036" DrawAspect="Content" ObjectID="_1488089371" r:id="rId39"/>
         </w:object>
       </w:r>
     </w:p>
@@ -23794,7 +23794,7 @@
           <v:shape id="_x0000_i1037" type="#_x0000_t75" style="width:64.5pt;height:21.75pt" o:ole="">
             <v:imagedata r:id="rId40" o:title=""/>
           </v:shape>
-          <o:OLEObject Type="Embed" ProgID="Equation.3" ShapeID="_x0000_i1037" DrawAspect="Content" ObjectID="_1487486332" r:id="rId41"/>
+          <o:OLEObject Type="Embed" ProgID="Equation.3" ShapeID="_x0000_i1037" DrawAspect="Content" ObjectID="_1488089372" r:id="rId41"/>
         </w:object>
       </w:r>
     </w:p>
@@ -23839,7 +23839,7 @@
           <v:shape id="_x0000_i1038" type="#_x0000_t75" style="width:21.75pt;height:14.25pt" o:ole="">
             <v:imagedata r:id="rId30" o:title=""/>
           </v:shape>
-          <o:OLEObject Type="Embed" ProgID="Equation.3" ShapeID="_x0000_i1038" DrawAspect="Content" ObjectID="_1487486333" r:id="rId42"/>
+          <o:OLEObject Type="Embed" ProgID="Equation.3" ShapeID="_x0000_i1038" DrawAspect="Content" ObjectID="_1488089373" r:id="rId42"/>
         </w:object>
       </w:r>
       <w:r>
@@ -23893,7 +23893,7 @@
           <v:shape id="_x0000_i1039" type="#_x0000_t75" style="width:21.75pt;height:14.25pt" o:ole="">
             <v:imagedata r:id="rId30" o:title=""/>
           </v:shape>
-          <o:OLEObject Type="Embed" ProgID="Equation.3" ShapeID="_x0000_i1039" DrawAspect="Content" ObjectID="_1487486334" r:id="rId43"/>
+          <o:OLEObject Type="Embed" ProgID="Equation.3" ShapeID="_x0000_i1039" DrawAspect="Content" ObjectID="_1488089374" r:id="rId43"/>
         </w:object>
       </w:r>
       <w:r>
@@ -23927,7 +23927,7 @@
           <v:shape id="_x0000_i1040" type="#_x0000_t75" style="width:1in;height:114.75pt" o:ole="">
             <v:imagedata r:id="rId44" o:title=""/>
           </v:shape>
-          <o:OLEObject Type="Embed" ProgID="Equation.3" ShapeID="_x0000_i1040" DrawAspect="Content" ObjectID="_1487486335" r:id="rId45"/>
+          <o:OLEObject Type="Embed" ProgID="Equation.3" ShapeID="_x0000_i1040" DrawAspect="Content" ObjectID="_1488089375" r:id="rId45"/>
         </w:object>
       </w:r>
     </w:p>
@@ -23971,7 +23971,7 @@
           <v:shape id="_x0000_i1041" type="#_x0000_t75" style="width:21.75pt;height:14.25pt" o:ole="">
             <v:imagedata r:id="rId30" o:title=""/>
           </v:shape>
-          <o:OLEObject Type="Embed" ProgID="Equation.3" ShapeID="_x0000_i1041" DrawAspect="Content" ObjectID="_1487486336" r:id="rId46"/>
+          <o:OLEObject Type="Embed" ProgID="Equation.3" ShapeID="_x0000_i1041" DrawAspect="Content" ObjectID="_1488089376" r:id="rId46"/>
         </w:object>
       </w:r>
       <w:r>
@@ -24024,7 +24024,7 @@
           <v:shape id="_x0000_i1042" type="#_x0000_t75" style="width:79.5pt;height:21.75pt" o:ole="">
             <v:imagedata r:id="rId47" o:title=""/>
           </v:shape>
-          <o:OLEObject Type="Embed" ProgID="Equation.3" ShapeID="_x0000_i1042" DrawAspect="Content" ObjectID="_1487486337" r:id="rId48"/>
+          <o:OLEObject Type="Embed" ProgID="Equation.3" ShapeID="_x0000_i1042" DrawAspect="Content" ObjectID="_1488089377" r:id="rId48"/>
         </w:object>
       </w:r>
     </w:p>
@@ -24112,7 +24112,7 @@
           <v:shape id="_x0000_i1043" type="#_x0000_t75" style="width:21.75pt;height:14.25pt" o:ole="">
             <v:imagedata r:id="rId30" o:title=""/>
           </v:shape>
-          <o:OLEObject Type="Embed" ProgID="Equation.3" ShapeID="_x0000_i1043" DrawAspect="Content" ObjectID="_1487486338" r:id="rId49"/>
+          <o:OLEObject Type="Embed" ProgID="Equation.3" ShapeID="_x0000_i1043" DrawAspect="Content" ObjectID="_1488089378" r:id="rId49"/>
         </w:object>
       </w:r>
       <w:r>
@@ -24177,7 +24177,7 @@
           <v:shape id="_x0000_i1044" type="#_x0000_t75" style="width:21.75pt;height:14.25pt" o:ole="">
             <v:imagedata r:id="rId30" o:title=""/>
           </v:shape>
-          <o:OLEObject Type="Embed" ProgID="Equation.3" ShapeID="_x0000_i1044" DrawAspect="Content" ObjectID="_1487486339" r:id="rId50"/>
+          <o:OLEObject Type="Embed" ProgID="Equation.3" ShapeID="_x0000_i1044" DrawAspect="Content" ObjectID="_1488089379" r:id="rId50"/>
         </w:object>
       </w:r>
       <w:r>
@@ -24231,7 +24231,7 @@
           <v:shape id="_x0000_i1045" type="#_x0000_t75" style="width:21.75pt;height:14.25pt" o:ole="">
             <v:imagedata r:id="rId30" o:title=""/>
           </v:shape>
-          <o:OLEObject Type="Embed" ProgID="Equation.3" ShapeID="_x0000_i1045" DrawAspect="Content" ObjectID="_1487486340" r:id="rId51"/>
+          <o:OLEObject Type="Embed" ProgID="Equation.3" ShapeID="_x0000_i1045" DrawAspect="Content" ObjectID="_1488089380" r:id="rId51"/>
         </w:object>
       </w:r>
       <w:r>
@@ -24323,7 +24323,7 @@
           <v:shape id="_x0000_i1046" type="#_x0000_t75" style="width:21.75pt;height:14.25pt" o:ole="">
             <v:imagedata r:id="rId30" o:title=""/>
           </v:shape>
-          <o:OLEObject Type="Embed" ProgID="Equation.3" ShapeID="_x0000_i1046" DrawAspect="Content" ObjectID="_1487486341" r:id="rId52"/>
+          <o:OLEObject Type="Embed" ProgID="Equation.3" ShapeID="_x0000_i1046" DrawAspect="Content" ObjectID="_1488089381" r:id="rId52"/>
         </w:object>
       </w:r>
       <w:r>
@@ -24758,23 +24758,7 @@
           <w:rFonts w:ascii="Times New Roman" w:eastAsiaTheme="minorEastAsia" w:hAnsi="Times New Roman" w:cs="Times New Roman"/>
           <w:lang w:val="es-CO" w:eastAsia="es-CO"/>
         </w:rPr>
-        <w:t>? Para determin</w:t>
-      </w:r>
-      <w:proofErr w:type="spellStart"/>
-      <w:r>
-        <w:rPr>
-          <w:rFonts w:ascii="Times New Roman" w:eastAsiaTheme="minorEastAsia" w:hAnsi="Times New Roman" w:cs="Times New Roman"/>
-          <w:lang w:val="es-CO" w:eastAsia="es-CO"/>
-        </w:rPr>
-        <w:t>ar</w:t>
-      </w:r>
-      <w:proofErr w:type="spellEnd"/>
-      <w:r>
-        <w:rPr>
-          <w:rFonts w:ascii="Times New Roman" w:eastAsiaTheme="minorEastAsia" w:hAnsi="Times New Roman" w:cs="Times New Roman"/>
-          <w:lang w:val="es-CO" w:eastAsia="es-CO"/>
-        </w:rPr>
-        <w:t xml:space="preserve"> su ubicación vamos a </w:t>
+        <w:t xml:space="preserve">? Para determinar su ubicación vamos a </w:t>
       </w:r>
       <w:r>
         <w:rPr>
@@ -25630,8 +25614,6 @@
         </w:rPr>
         <w:t>Con este procedimiento podemos ubicar cualquier raíz cuadrada.</w:t>
       </w:r>
-      <w:bookmarkStart w:id="0" w:name="_GoBack"/>
-      <w:bookmarkEnd w:id="0"/>
     </w:p>
     <w:tbl>
       <w:tblPr>
@@ -31726,7 +31708,7 @@
     <w:p>
       <w:pPr>
         <w:rPr>
-          <w:rFonts w:ascii="Times New Roman" w:eastAsiaTheme="minorEastAsia" w:hAnsi="Times New Roman" w:cs="Times New Roman"/>
+          <w:rFonts w:ascii="Times New Roman" w:hAnsi="Times New Roman" w:cs="Times New Roman"/>
         </w:rPr>
       </w:pPr>
       <w:r>
@@ -31755,17 +31737,16 @@
       <w:tblPr>
         <w:tblStyle w:val="Tablaconcuadrcula"/>
         <w:tblW w:w="0" w:type="auto"/>
-        <w:tblLayout w:type="fixed"/>
         <w:tblLook w:val="04A0" w:firstRow="1" w:lastRow="0" w:firstColumn="1" w:lastColumn="0" w:noHBand="0" w:noVBand="1"/>
       </w:tblPr>
       <w:tblGrid>
-        <w:gridCol w:w="2518"/>
-        <w:gridCol w:w="6536"/>
+        <w:gridCol w:w="2465"/>
+        <w:gridCol w:w="6363"/>
       </w:tblGrid>
       <w:tr>
         <w:tc>
           <w:tcPr>
-            <w:tcW w:w="9054" w:type="dxa"/>
+            <w:tcW w:w="9033" w:type="dxa"/>
             <w:gridSpan w:val="2"/>
             <w:shd w:val="clear" w:color="auto" w:fill="000000" w:themeFill="text1"/>
           </w:tcPr>
@@ -31776,8 +31757,6 @@
                 <w:rFonts w:ascii="Times New Roman" w:hAnsi="Times New Roman" w:cs="Times New Roman"/>
                 <w:b/>
                 <w:color w:val="FFFFFF" w:themeColor="background1"/>
-                <w:sz w:val="24"/>
-                <w:szCs w:val="24"/>
               </w:rPr>
             </w:pPr>
             <w:r>
@@ -31785,10 +31764,8 @@
                 <w:rFonts w:ascii="Times New Roman" w:hAnsi="Times New Roman" w:cs="Times New Roman"/>
                 <w:b/>
                 <w:color w:val="FFFFFF" w:themeColor="background1"/>
-                <w:sz w:val="24"/>
-                <w:szCs w:val="24"/>
-              </w:rPr>
-              <w:t>Practica: recurso aprovechado</w:t>
+              </w:rPr>
+              <w:t>Practica: recurso nuevo</w:t>
             </w:r>
           </w:p>
         </w:tc>
@@ -31804,17 +31781,17 @@
                 <w:rFonts w:ascii="Times New Roman" w:hAnsi="Times New Roman" w:cs="Times New Roman"/>
                 <w:b/>
                 <w:color w:val="000000"/>
-                <w:sz w:val="24"/>
-                <w:szCs w:val="24"/>
-              </w:rPr>
-            </w:pPr>
-            <w:r>
-              <w:rPr>
-                <w:rFonts w:ascii="Times New Roman" w:hAnsi="Times New Roman" w:cs="Times New Roman"/>
-                <w:b/>
-                <w:color w:val="000000"/>
-                <w:sz w:val="24"/>
-                <w:szCs w:val="24"/>
+                <w:sz w:val="18"/>
+                <w:szCs w:val="18"/>
+              </w:rPr>
+            </w:pPr>
+            <w:r>
+              <w:rPr>
+                <w:rFonts w:ascii="Times New Roman" w:hAnsi="Times New Roman" w:cs="Times New Roman"/>
+                <w:b/>
+                <w:color w:val="000000"/>
+                <w:sz w:val="18"/>
+                <w:szCs w:val="18"/>
               </w:rPr>
               <w:t>Código</w:t>
             </w:r>
@@ -31822,36 +31799,33 @@
         </w:tc>
         <w:tc>
           <w:tcPr>
-            <w:tcW w:w="6536" w:type="dxa"/>
+            <w:tcW w:w="6515" w:type="dxa"/>
           </w:tcPr>
           <w:p>
             <w:pPr>
               <w:rPr>
                 <w:rFonts w:ascii="Times New Roman" w:hAnsi="Times New Roman" w:cs="Times New Roman"/>
-                <w:b/>
-                <w:color w:val="000000"/>
-                <w:sz w:val="24"/>
-                <w:szCs w:val="24"/>
-              </w:rPr>
-            </w:pPr>
-            <w:r>
-              <w:rPr>
-                <w:rFonts w:ascii="Times New Roman" w:hAnsi="Times New Roman" w:cs="Times New Roman"/>
-                <w:color w:val="000000"/>
-                <w:sz w:val="24"/>
-                <w:szCs w:val="24"/>
-              </w:rPr>
-              <w:t>MA_08_01_REC17</w:t>
-            </w:r>
-            <w:r>
-              <w:rPr>
-                <w:rFonts w:ascii="Times New Roman" w:hAnsi="Times New Roman" w:cs="Times New Roman"/>
-                <w:color w:val="000000"/>
-                <w:sz w:val="24"/>
-                <w:szCs w:val="24"/>
-              </w:rPr>
-              <w:t>0</w:t>
-            </w:r>
+                <w:color w:val="000000"/>
+              </w:rPr>
+            </w:pPr>
+            <w:r>
+              <w:rPr>
+                <w:rFonts w:ascii="Times New Roman" w:hAnsi="Times New Roman" w:cs="Times New Roman"/>
+                <w:color w:val="000000"/>
+              </w:rPr>
+              <w:t>MA_08_01_CO_REC170</w:t>
+            </w:r>
+          </w:p>
+          <w:p>
+            <w:pPr>
+              <w:rPr>
+                <w:rFonts w:ascii="Times New Roman" w:hAnsi="Times New Roman" w:cs="Times New Roman"/>
+                <w:b/>
+                <w:color w:val="000000"/>
+                <w:sz w:val="18"/>
+                <w:szCs w:val="18"/>
+              </w:rPr>
+            </w:pPr>
           </w:p>
         </w:tc>
       </w:tr>
@@ -31865,49 +31839,57 @@
               <w:rPr>
                 <w:rFonts w:ascii="Times New Roman" w:hAnsi="Times New Roman" w:cs="Times New Roman"/>
                 <w:color w:val="000000"/>
-                <w:sz w:val="24"/>
-                <w:szCs w:val="24"/>
-              </w:rPr>
-            </w:pPr>
-            <w:r>
-              <w:rPr>
-                <w:rFonts w:ascii="Times New Roman" w:hAnsi="Times New Roman" w:cs="Times New Roman"/>
-                <w:b/>
-                <w:color w:val="000000"/>
-                <w:sz w:val="24"/>
-                <w:szCs w:val="24"/>
-              </w:rPr>
-              <w:t>Ubicación en Aula Planeta</w:t>
+              </w:rPr>
+            </w:pPr>
+            <w:r>
+              <w:rPr>
+                <w:rFonts w:ascii="Times New Roman" w:hAnsi="Times New Roman" w:cs="Times New Roman"/>
+                <w:b/>
+                <w:color w:val="000000"/>
+                <w:sz w:val="18"/>
+                <w:szCs w:val="18"/>
+              </w:rPr>
+              <w:t>Título</w:t>
             </w:r>
           </w:p>
         </w:tc>
         <w:tc>
           <w:tcPr>
-            <w:tcW w:w="6536" w:type="dxa"/>
+            <w:tcW w:w="6515" w:type="dxa"/>
           </w:tcPr>
           <w:p>
             <w:pPr>
               <w:rPr>
-                <w:rFonts w:ascii="Times New Roman" w:hAnsi="Times New Roman" w:cs="Times New Roman"/>
-                <w:sz w:val="24"/>
-                <w:szCs w:val="24"/>
-              </w:rPr>
-            </w:pPr>
-            <w:r>
-              <w:rPr>
-                <w:rFonts w:ascii="Times New Roman" w:hAnsi="Times New Roman" w:cs="Times New Roman"/>
-                <w:sz w:val="24"/>
-                <w:szCs w:val="24"/>
-              </w:rPr>
-              <w:t>4° ESO/Matemáticas/Los números reales/Refuerza tu aprendizaje: Las operaciones con números reales</w:t>
-            </w:r>
-          </w:p>
-          <w:p>
-            <w:pPr>
-              <w:rPr>
-                <w:rFonts w:ascii="Times New Roman" w:hAnsi="Times New Roman" w:cs="Times New Roman"/>
-                <w:sz w:val="24"/>
-                <w:szCs w:val="24"/>
+                <w:rFonts w:ascii="Arial" w:hAnsi="Arial" w:cs="Arial"/>
+                <w:sz w:val="18"/>
+                <w:szCs w:val="18"/>
+              </w:rPr>
+            </w:pPr>
+            <w:r>
+              <w:rPr>
+                <w:rFonts w:ascii="Arial" w:hAnsi="Arial" w:cs="Arial"/>
+                <w:sz w:val="18"/>
+                <w:szCs w:val="18"/>
+              </w:rPr>
+              <w:t>Refuerza tu aprendizaje: o</w:t>
+            </w:r>
+            <w:bookmarkStart w:id="0" w:name="_GoBack"/>
+            <w:bookmarkEnd w:id="0"/>
+            <w:r>
+              <w:rPr>
+                <w:rFonts w:ascii="Arial" w:hAnsi="Arial" w:cs="Arial"/>
+                <w:sz w:val="18"/>
+                <w:szCs w:val="18"/>
+              </w:rPr>
+              <w:t>peraciones con números reales</w:t>
+            </w:r>
+          </w:p>
+          <w:p>
+            <w:pPr>
+              <w:rPr>
+                <w:rFonts w:ascii="Arial" w:hAnsi="Arial" w:cs="Arial"/>
+                <w:sz w:val="18"/>
+                <w:szCs w:val="18"/>
               </w:rPr>
             </w:pPr>
           </w:p>
@@ -31923,35 +31905,130 @@
               <w:rPr>
                 <w:rFonts w:ascii="Times New Roman" w:hAnsi="Times New Roman" w:cs="Times New Roman"/>
                 <w:color w:val="000000"/>
-                <w:sz w:val="24"/>
-                <w:szCs w:val="24"/>
-              </w:rPr>
-            </w:pPr>
-            <w:r>
-              <w:rPr>
-                <w:rFonts w:ascii="Times New Roman" w:hAnsi="Times New Roman" w:cs="Times New Roman"/>
-                <w:b/>
-                <w:color w:val="000000"/>
-                <w:sz w:val="24"/>
-                <w:szCs w:val="24"/>
-              </w:rPr>
-              <w:t>Cambio (descripción o capturas de pantallas)</w:t>
+              </w:rPr>
+            </w:pPr>
+            <w:r>
+              <w:rPr>
+                <w:rFonts w:ascii="Times New Roman" w:hAnsi="Times New Roman" w:cs="Times New Roman"/>
+                <w:b/>
+                <w:color w:val="000000"/>
+                <w:sz w:val="18"/>
+                <w:szCs w:val="18"/>
+              </w:rPr>
+              <w:t>Descripción</w:t>
             </w:r>
           </w:p>
         </w:tc>
         <w:tc>
           <w:tcPr>
-            <w:tcW w:w="6536" w:type="dxa"/>
+            <w:tcW w:w="6515" w:type="dxa"/>
           </w:tcPr>
           <w:p>
             <w:pPr>
               <w:rPr>
-                <w:rFonts w:ascii="Times New Roman" w:hAnsi="Times New Roman" w:cs="Times New Roman"/>
-                <w:color w:val="000000"/>
-                <w:sz w:val="24"/>
-                <w:szCs w:val="24"/>
-              </w:rPr>
-            </w:pPr>
+                <w:rFonts w:ascii="Arial" w:hAnsi="Arial" w:cs="Arial"/>
+                <w:sz w:val="18"/>
+                <w:szCs w:val="18"/>
+              </w:rPr>
+            </w:pPr>
+            <w:r>
+              <w:rPr>
+                <w:rFonts w:ascii="Arial" w:hAnsi="Arial" w:cs="Arial"/>
+                <w:sz w:val="18"/>
+                <w:szCs w:val="18"/>
+              </w:rPr>
+              <w:t xml:space="preserve">Actividad para practicar las operaciones definidas para los números reales. </w:t>
+            </w:r>
+          </w:p>
+        </w:tc>
+      </w:tr>
+    </w:tbl>
+    <w:p>
+      <w:pPr>
+        <w:rPr>
+          <w:rFonts w:ascii="Times New Roman" w:hAnsi="Times New Roman" w:cs="Times New Roman"/>
+        </w:rPr>
+      </w:pPr>
+    </w:p>
+    <w:p>
+      <w:pPr>
+        <w:rPr>
+          <w:rFonts w:ascii="Times New Roman" w:eastAsiaTheme="minorEastAsia" w:hAnsi="Times New Roman" w:cs="Times New Roman"/>
+        </w:rPr>
+      </w:pPr>
+    </w:p>
+    <w:p>
+      <w:pPr>
+        <w:rPr>
+          <w:rFonts w:ascii="Times New Roman" w:eastAsiaTheme="minorEastAsia" w:hAnsi="Times New Roman" w:cs="Times New Roman"/>
+          <w:lang w:val="es-CO" w:eastAsia="es-CO"/>
+        </w:rPr>
+      </w:pPr>
+      <w:r>
+        <w:rPr>
+          <w:rFonts w:ascii="Times New Roman" w:eastAsiaTheme="minorEastAsia" w:hAnsi="Times New Roman" w:cs="Times New Roman"/>
+          <w:lang w:val="es-CO" w:eastAsia="es-CO"/>
+        </w:rPr>
+        <w:br w:type="page"/>
+      </w:r>
+    </w:p>
+    <w:p>
+      <w:pPr>
+        <w:rPr>
+          <w:rFonts w:ascii="Times New Roman" w:hAnsi="Times New Roman" w:cs="Times New Roman"/>
+          <w:b/>
+        </w:rPr>
+      </w:pPr>
+      <w:r>
+        <w:rPr>
+          <w:rFonts w:ascii="Times New Roman" w:hAnsi="Times New Roman" w:cs="Times New Roman"/>
+          <w:highlight w:val="yellow"/>
+        </w:rPr>
+        <w:lastRenderedPageBreak/>
+        <w:t xml:space="preserve">[SECCIÓN 1] </w:t>
+      </w:r>
+      <w:r>
+        <w:rPr>
+          <w:rFonts w:ascii="Times New Roman" w:hAnsi="Times New Roman" w:cs="Times New Roman"/>
+          <w:b/>
+        </w:rPr>
+        <w:t>5 Ejercitación y competencias</w:t>
+      </w:r>
+    </w:p>
+    <w:tbl>
+      <w:tblPr>
+        <w:tblStyle w:val="Tablaconcuadrcula"/>
+        <w:tblW w:w="0" w:type="auto"/>
+        <w:tblLook w:val="04A0" w:firstRow="1" w:lastRow="0" w:firstColumn="1" w:lastColumn="0" w:noHBand="0" w:noVBand="1"/>
+      </w:tblPr>
+      <w:tblGrid>
+        <w:gridCol w:w="2465"/>
+        <w:gridCol w:w="6363"/>
+      </w:tblGrid>
+      <w:tr>
+        <w:tc>
+          <w:tcPr>
+            <w:tcW w:w="9033" w:type="dxa"/>
+            <w:gridSpan w:val="2"/>
+            <w:shd w:val="clear" w:color="auto" w:fill="000000" w:themeFill="text1"/>
+          </w:tcPr>
+          <w:p>
+            <w:pPr>
+              <w:jc w:val="center"/>
+              <w:rPr>
+                <w:rFonts w:ascii="Times New Roman" w:hAnsi="Times New Roman" w:cs="Times New Roman"/>
+                <w:b/>
+                <w:color w:val="FFFFFF" w:themeColor="background1"/>
+              </w:rPr>
+            </w:pPr>
+            <w:r>
+              <w:rPr>
+                <w:rFonts w:ascii="Times New Roman" w:hAnsi="Times New Roman" w:cs="Times New Roman"/>
+                <w:b/>
+                <w:color w:val="FFFFFF" w:themeColor="background1"/>
+              </w:rPr>
+              <w:t>Practica: recurso nuevo</w:t>
+            </w:r>
           </w:p>
         </w:tc>
       </w:tr>
@@ -31966,53 +32043,51 @@
                 <w:rFonts w:ascii="Times New Roman" w:hAnsi="Times New Roman" w:cs="Times New Roman"/>
                 <w:b/>
                 <w:color w:val="000000"/>
-                <w:sz w:val="24"/>
-                <w:szCs w:val="24"/>
-              </w:rPr>
-            </w:pPr>
-            <w:r>
-              <w:rPr>
-                <w:rFonts w:ascii="Times New Roman" w:hAnsi="Times New Roman" w:cs="Times New Roman"/>
-                <w:b/>
-                <w:color w:val="000000"/>
-                <w:sz w:val="24"/>
-                <w:szCs w:val="24"/>
-              </w:rPr>
-              <w:t>Título</w:t>
+                <w:sz w:val="18"/>
+                <w:szCs w:val="18"/>
+              </w:rPr>
+            </w:pPr>
+            <w:r>
+              <w:rPr>
+                <w:rFonts w:ascii="Times New Roman" w:hAnsi="Times New Roman" w:cs="Times New Roman"/>
+                <w:b/>
+                <w:color w:val="000000"/>
+                <w:sz w:val="18"/>
+                <w:szCs w:val="18"/>
+              </w:rPr>
+              <w:t>Código</w:t>
             </w:r>
           </w:p>
         </w:tc>
         <w:tc>
           <w:tcPr>
-            <w:tcW w:w="6536" w:type="dxa"/>
+            <w:tcW w:w="6515" w:type="dxa"/>
           </w:tcPr>
           <w:p>
             <w:pPr>
               <w:rPr>
                 <w:rFonts w:ascii="Times New Roman" w:hAnsi="Times New Roman" w:cs="Times New Roman"/>
                 <w:color w:val="000000"/>
-                <w:sz w:val="24"/>
-                <w:szCs w:val="24"/>
-              </w:rPr>
-            </w:pPr>
-            <w:r>
-              <w:rPr>
-                <w:rFonts w:ascii="Times New Roman" w:hAnsi="Times New Roman" w:cs="Times New Roman"/>
-                <w:color w:val="000000"/>
-                <w:sz w:val="24"/>
-                <w:szCs w:val="24"/>
-              </w:rPr>
-              <w:t>Refuerza tu aprendizaje: L</w:t>
-            </w:r>
-            <w:r>
-              <w:rPr>
-                <w:rFonts w:ascii="Times New Roman" w:hAnsi="Times New Roman" w:cs="Times New Roman"/>
-                <w:color w:val="000000"/>
-                <w:sz w:val="24"/>
-                <w:szCs w:val="24"/>
-              </w:rPr>
-              <w:t>os números reales</w:t>
-            </w:r>
+              </w:rPr>
+            </w:pPr>
+            <w:r>
+              <w:rPr>
+                <w:rFonts w:ascii="Times New Roman" w:hAnsi="Times New Roman" w:cs="Times New Roman"/>
+                <w:color w:val="000000"/>
+              </w:rPr>
+              <w:t>MA_08_01_CO_REC180</w:t>
+            </w:r>
+          </w:p>
+          <w:p>
+            <w:pPr>
+              <w:rPr>
+                <w:rFonts w:ascii="Times New Roman" w:hAnsi="Times New Roman" w:cs="Times New Roman"/>
+                <w:b/>
+                <w:color w:val="000000"/>
+                <w:sz w:val="18"/>
+                <w:szCs w:val="18"/>
+              </w:rPr>
+            </w:pPr>
           </w:p>
         </w:tc>
       </w:tr>
@@ -32025,162 +32100,58 @@
             <w:pPr>
               <w:rPr>
                 <w:rFonts w:ascii="Times New Roman" w:hAnsi="Times New Roman" w:cs="Times New Roman"/>
-                <w:b/>
-                <w:color w:val="000000"/>
-                <w:sz w:val="24"/>
-                <w:szCs w:val="24"/>
-              </w:rPr>
-            </w:pPr>
-            <w:r>
-              <w:rPr>
-                <w:rFonts w:ascii="Times New Roman" w:hAnsi="Times New Roman" w:cs="Times New Roman"/>
-                <w:b/>
-                <w:color w:val="000000"/>
-                <w:sz w:val="24"/>
-                <w:szCs w:val="24"/>
-              </w:rPr>
-              <w:t>Descripción</w:t>
+                <w:color w:val="000000"/>
+              </w:rPr>
+            </w:pPr>
+            <w:r>
+              <w:rPr>
+                <w:rFonts w:ascii="Times New Roman" w:hAnsi="Times New Roman" w:cs="Times New Roman"/>
+                <w:b/>
+                <w:color w:val="000000"/>
+                <w:sz w:val="18"/>
+                <w:szCs w:val="18"/>
+              </w:rPr>
+              <w:t>Título</w:t>
             </w:r>
           </w:p>
         </w:tc>
         <w:tc>
           <w:tcPr>
-            <w:tcW w:w="6536" w:type="dxa"/>
+            <w:tcW w:w="6515" w:type="dxa"/>
           </w:tcPr>
           <w:p>
             <w:pPr>
               <w:rPr>
-                <w:rFonts w:ascii="Times New Roman" w:hAnsi="Times New Roman" w:cs="Times New Roman"/>
-                <w:color w:val="000000"/>
-                <w:sz w:val="24"/>
-                <w:szCs w:val="24"/>
-              </w:rPr>
-            </w:pPr>
-            <w:r>
-              <w:rPr>
-                <w:rFonts w:ascii="Times New Roman" w:hAnsi="Times New Roman" w:cs="Times New Roman"/>
-                <w:color w:val="000000"/>
-                <w:sz w:val="24"/>
-                <w:szCs w:val="24"/>
-              </w:rPr>
-              <w:t xml:space="preserve">Actividad para </w:t>
-            </w:r>
-            <w:r>
-              <w:rPr>
-                <w:rFonts w:ascii="Times New Roman" w:hAnsi="Times New Roman" w:cs="Times New Roman"/>
-                <w:color w:val="000000"/>
-                <w:sz w:val="24"/>
-                <w:szCs w:val="24"/>
-              </w:rPr>
-              <w:t>reforzar</w:t>
-            </w:r>
-            <w:r>
-              <w:rPr>
-                <w:rFonts w:ascii="Times New Roman" w:hAnsi="Times New Roman" w:cs="Times New Roman"/>
-                <w:color w:val="000000"/>
-                <w:sz w:val="24"/>
-                <w:szCs w:val="24"/>
-              </w:rPr>
-              <w:t xml:space="preserve"> el concepto de número real</w:t>
-            </w:r>
-            <w:r>
-              <w:rPr>
-                <w:rFonts w:ascii="Times New Roman" w:hAnsi="Times New Roman" w:cs="Times New Roman"/>
-                <w:color w:val="000000"/>
-                <w:sz w:val="24"/>
-                <w:szCs w:val="24"/>
-              </w:rPr>
-              <w:t>.</w:t>
-            </w:r>
-          </w:p>
-        </w:tc>
-      </w:tr>
-    </w:tbl>
-    <w:p>
-      <w:pPr>
-        <w:rPr>
-          <w:rFonts w:ascii="Times New Roman" w:eastAsiaTheme="minorEastAsia" w:hAnsi="Times New Roman" w:cs="Times New Roman"/>
-          <w:lang w:eastAsia="es-CO"/>
-        </w:rPr>
-      </w:pPr>
-    </w:p>
-    <w:p>
-      <w:pPr>
-        <w:rPr>
-          <w:rFonts w:ascii="Times New Roman" w:eastAsiaTheme="minorEastAsia" w:hAnsi="Times New Roman" w:cs="Times New Roman"/>
-          <w:lang w:val="es-CO" w:eastAsia="es-CO"/>
-        </w:rPr>
-      </w:pPr>
-      <w:r>
-        <w:rPr>
-          <w:rFonts w:ascii="Times New Roman" w:eastAsiaTheme="minorEastAsia" w:hAnsi="Times New Roman" w:cs="Times New Roman"/>
-          <w:lang w:val="es-CO" w:eastAsia="es-CO"/>
-        </w:rPr>
-        <w:br w:type="page"/>
-      </w:r>
-    </w:p>
-    <w:p>
-      <w:pPr>
-        <w:rPr>
-          <w:rFonts w:ascii="Times New Roman" w:hAnsi="Times New Roman" w:cs="Times New Roman"/>
-          <w:b/>
-        </w:rPr>
-      </w:pPr>
-      <w:r>
-        <w:rPr>
-          <w:rFonts w:ascii="Times New Roman" w:hAnsi="Times New Roman" w:cs="Times New Roman"/>
-          <w:highlight w:val="yellow"/>
-        </w:rPr>
-        <w:lastRenderedPageBreak/>
-        <w:t xml:space="preserve">[SECCIÓN 1] </w:t>
-      </w:r>
-      <w:r>
-        <w:rPr>
-          <w:rFonts w:ascii="Times New Roman" w:hAnsi="Times New Roman" w:cs="Times New Roman"/>
-          <w:b/>
-        </w:rPr>
-        <w:t>5 Ejercitación y competencias</w:t>
-      </w:r>
-    </w:p>
-    <w:tbl>
-      <w:tblPr>
-        <w:tblStyle w:val="Tablaconcuadrcula"/>
-        <w:tblW w:w="0" w:type="auto"/>
-        <w:tblLayout w:type="fixed"/>
-        <w:tblLook w:val="04A0" w:firstRow="1" w:lastRow="0" w:firstColumn="1" w:lastColumn="0" w:noHBand="0" w:noVBand="1"/>
-      </w:tblPr>
-      <w:tblGrid>
-        <w:gridCol w:w="2518"/>
-        <w:gridCol w:w="6536"/>
-      </w:tblGrid>
-      <w:tr>
-        <w:tc>
-          <w:tcPr>
-            <w:tcW w:w="9054" w:type="dxa"/>
-            <w:gridSpan w:val="2"/>
-            <w:shd w:val="clear" w:color="auto" w:fill="000000" w:themeFill="text1"/>
-          </w:tcPr>
-          <w:p>
-            <w:pPr>
-              <w:jc w:val="center"/>
-              <w:rPr>
-                <w:rFonts w:ascii="Times New Roman" w:hAnsi="Times New Roman" w:cs="Times New Roman"/>
-                <w:b/>
-                <w:color w:val="FFFFFF" w:themeColor="background1"/>
-                <w:sz w:val="24"/>
-                <w:szCs w:val="24"/>
-              </w:rPr>
-            </w:pPr>
-            <w:r>
-              <w:rPr>
-                <w:rFonts w:ascii="Times New Roman" w:hAnsi="Times New Roman" w:cs="Times New Roman"/>
-                <w:b/>
-                <w:color w:val="FFFFFF" w:themeColor="background1"/>
-                <w:sz w:val="24"/>
-                <w:szCs w:val="24"/>
-              </w:rPr>
-              <w:t>Practica: recurso aprovechado</w:t>
-            </w:r>
+                <w:rFonts w:ascii="Arial" w:hAnsi="Arial" w:cs="Arial"/>
+                <w:sz w:val="18"/>
+                <w:szCs w:val="18"/>
+              </w:rPr>
+            </w:pPr>
+            <w:r>
+              <w:rPr>
+                <w:rFonts w:ascii="Arial" w:hAnsi="Arial" w:cs="Arial"/>
+                <w:sz w:val="18"/>
+                <w:szCs w:val="18"/>
+              </w:rPr>
+              <w:t>Competencias: l</w:t>
+            </w:r>
+            <w:r>
+              <w:rPr>
+                <w:rFonts w:ascii="Arial" w:hAnsi="Arial" w:cs="Arial"/>
+                <w:sz w:val="18"/>
+                <w:szCs w:val="18"/>
+              </w:rPr>
+              <w:t>os números reales</w:t>
+            </w:r>
+          </w:p>
+          <w:p>
+            <w:pPr>
+              <w:rPr>
+                <w:rFonts w:ascii="Arial" w:hAnsi="Arial" w:cs="Arial"/>
+                <w:sz w:val="18"/>
+                <w:szCs w:val="18"/>
+              </w:rPr>
+            </w:pPr>
           </w:p>
         </w:tc>
       </w:tr>
@@ -32193,272 +32164,61 @@
             <w:pPr>
               <w:rPr>
                 <w:rFonts w:ascii="Times New Roman" w:hAnsi="Times New Roman" w:cs="Times New Roman"/>
-                <w:b/>
-                <w:color w:val="000000"/>
-                <w:sz w:val="24"/>
-                <w:szCs w:val="24"/>
-              </w:rPr>
-            </w:pPr>
-            <w:r>
-              <w:rPr>
-                <w:rFonts w:ascii="Times New Roman" w:hAnsi="Times New Roman" w:cs="Times New Roman"/>
-                <w:b/>
-                <w:color w:val="000000"/>
-                <w:sz w:val="24"/>
-                <w:szCs w:val="24"/>
-              </w:rPr>
-              <w:t>Código</w:t>
+                <w:color w:val="000000"/>
+              </w:rPr>
+            </w:pPr>
+            <w:r>
+              <w:rPr>
+                <w:rFonts w:ascii="Times New Roman" w:hAnsi="Times New Roman" w:cs="Times New Roman"/>
+                <w:b/>
+                <w:color w:val="000000"/>
+                <w:sz w:val="18"/>
+                <w:szCs w:val="18"/>
+              </w:rPr>
+              <w:t>Descripción</w:t>
             </w:r>
           </w:p>
         </w:tc>
         <w:tc>
           <w:tcPr>
-            <w:tcW w:w="6536" w:type="dxa"/>
+            <w:tcW w:w="6515" w:type="dxa"/>
           </w:tcPr>
           <w:p>
             <w:pPr>
               <w:rPr>
-                <w:rFonts w:ascii="Times New Roman" w:hAnsi="Times New Roman" w:cs="Times New Roman"/>
-                <w:b/>
-                <w:color w:val="000000"/>
-                <w:sz w:val="24"/>
-                <w:szCs w:val="24"/>
-              </w:rPr>
-            </w:pPr>
-            <w:r>
-              <w:rPr>
-                <w:rFonts w:ascii="Times New Roman" w:hAnsi="Times New Roman" w:cs="Times New Roman"/>
-                <w:color w:val="000000"/>
-                <w:sz w:val="24"/>
-                <w:szCs w:val="24"/>
-              </w:rPr>
-              <w:t>MA_08_01_REC18</w:t>
-            </w:r>
-            <w:r>
-              <w:rPr>
-                <w:rFonts w:ascii="Times New Roman" w:hAnsi="Times New Roman" w:cs="Times New Roman"/>
-                <w:color w:val="000000"/>
-                <w:sz w:val="24"/>
-                <w:szCs w:val="24"/>
-              </w:rPr>
-              <w:t>0</w:t>
-            </w:r>
-          </w:p>
-        </w:tc>
-      </w:tr>
-      <w:tr>
-        <w:tc>
-          <w:tcPr>
-            <w:tcW w:w="2518" w:type="dxa"/>
-          </w:tcPr>
-          <w:p>
-            <w:pPr>
-              <w:rPr>
-                <w:rFonts w:ascii="Times New Roman" w:hAnsi="Times New Roman" w:cs="Times New Roman"/>
-                <w:color w:val="000000"/>
-                <w:sz w:val="24"/>
-                <w:szCs w:val="24"/>
-              </w:rPr>
-            </w:pPr>
-            <w:r>
-              <w:rPr>
-                <w:rFonts w:ascii="Times New Roman" w:hAnsi="Times New Roman" w:cs="Times New Roman"/>
-                <w:b/>
-                <w:color w:val="000000"/>
-                <w:sz w:val="24"/>
-                <w:szCs w:val="24"/>
-              </w:rPr>
-              <w:t>Ubicación en Aula Planeta</w:t>
-            </w:r>
-          </w:p>
-        </w:tc>
-        <w:tc>
-          <w:tcPr>
-            <w:tcW w:w="6536" w:type="dxa"/>
-          </w:tcPr>
-          <w:p>
-            <w:pPr>
-              <w:rPr>
-                <w:rFonts w:ascii="Times New Roman" w:hAnsi="Times New Roman" w:cs="Times New Roman"/>
-                <w:sz w:val="24"/>
-                <w:szCs w:val="24"/>
-              </w:rPr>
-            </w:pPr>
-            <w:r>
-              <w:rPr>
-                <w:rFonts w:ascii="Times New Roman" w:hAnsi="Times New Roman" w:cs="Times New Roman"/>
-                <w:sz w:val="24"/>
-                <w:szCs w:val="24"/>
-              </w:rPr>
-              <w:t>4° Eso/Matemáticas/Los números reales/Refuerza tu aprendizaje: Los números reales</w:t>
-            </w:r>
-          </w:p>
-        </w:tc>
-      </w:tr>
-      <w:tr>
-        <w:tc>
-          <w:tcPr>
-            <w:tcW w:w="2518" w:type="dxa"/>
-          </w:tcPr>
-          <w:p>
-            <w:pPr>
-              <w:rPr>
-                <w:rFonts w:ascii="Times New Roman" w:hAnsi="Times New Roman" w:cs="Times New Roman"/>
-                <w:color w:val="000000"/>
-                <w:sz w:val="24"/>
-                <w:szCs w:val="24"/>
-              </w:rPr>
-            </w:pPr>
-            <w:r>
-              <w:rPr>
-                <w:rFonts w:ascii="Times New Roman" w:hAnsi="Times New Roman" w:cs="Times New Roman"/>
-                <w:b/>
-                <w:color w:val="000000"/>
-                <w:sz w:val="24"/>
-                <w:szCs w:val="24"/>
-              </w:rPr>
-              <w:t>Cambio (descripción o capturas de pantallas)</w:t>
-            </w:r>
-          </w:p>
-        </w:tc>
-        <w:tc>
-          <w:tcPr>
-            <w:tcW w:w="6536" w:type="dxa"/>
-          </w:tcPr>
-          <w:p>
-            <w:pPr>
-              <w:rPr>
-                <w:rFonts w:ascii="Times New Roman" w:hAnsi="Times New Roman" w:cs="Times New Roman"/>
-                <w:color w:val="000000"/>
-                <w:sz w:val="24"/>
-                <w:szCs w:val="24"/>
-              </w:rPr>
-            </w:pPr>
-          </w:p>
-        </w:tc>
-      </w:tr>
-      <w:tr>
-        <w:tc>
-          <w:tcPr>
-            <w:tcW w:w="2518" w:type="dxa"/>
-          </w:tcPr>
-          <w:p>
-            <w:pPr>
-              <w:rPr>
-                <w:rFonts w:ascii="Times New Roman" w:hAnsi="Times New Roman" w:cs="Times New Roman"/>
-                <w:b/>
-                <w:color w:val="000000"/>
-                <w:sz w:val="24"/>
-                <w:szCs w:val="24"/>
-              </w:rPr>
-            </w:pPr>
-            <w:r>
-              <w:rPr>
-                <w:rFonts w:ascii="Times New Roman" w:hAnsi="Times New Roman" w:cs="Times New Roman"/>
-                <w:b/>
-                <w:color w:val="000000"/>
-                <w:sz w:val="24"/>
-                <w:szCs w:val="24"/>
-              </w:rPr>
-              <w:t>Título</w:t>
-            </w:r>
-          </w:p>
-        </w:tc>
-        <w:tc>
-          <w:tcPr>
-            <w:tcW w:w="6536" w:type="dxa"/>
-          </w:tcPr>
-          <w:p>
-            <w:pPr>
-              <w:rPr>
-                <w:rFonts w:ascii="Times New Roman" w:hAnsi="Times New Roman" w:cs="Times New Roman"/>
-                <w:color w:val="000000"/>
-                <w:sz w:val="24"/>
-                <w:szCs w:val="24"/>
-              </w:rPr>
-            </w:pPr>
-            <w:r>
-              <w:rPr>
-                <w:rFonts w:ascii="Times New Roman" w:hAnsi="Times New Roman" w:cs="Times New Roman"/>
-                <w:color w:val="000000"/>
-                <w:sz w:val="24"/>
-                <w:szCs w:val="24"/>
-              </w:rPr>
-              <w:t xml:space="preserve">Competencias: </w:t>
-            </w:r>
-            <w:r>
-              <w:rPr>
-                <w:rFonts w:ascii="Times New Roman" w:hAnsi="Times New Roman" w:cs="Times New Roman"/>
-                <w:color w:val="000000"/>
-                <w:sz w:val="24"/>
-                <w:szCs w:val="24"/>
-              </w:rPr>
-              <w:t>Caracterización de los números reales</w:t>
-            </w:r>
-          </w:p>
-        </w:tc>
-      </w:tr>
-      <w:tr>
-        <w:tc>
-          <w:tcPr>
-            <w:tcW w:w="2518" w:type="dxa"/>
-          </w:tcPr>
-          <w:p>
-            <w:pPr>
-              <w:rPr>
-                <w:rFonts w:ascii="Times New Roman" w:hAnsi="Times New Roman" w:cs="Times New Roman"/>
-                <w:b/>
-                <w:color w:val="000000"/>
-                <w:sz w:val="24"/>
-                <w:szCs w:val="24"/>
-              </w:rPr>
-            </w:pPr>
-          </w:p>
-        </w:tc>
-        <w:tc>
-          <w:tcPr>
-            <w:tcW w:w="6536" w:type="dxa"/>
-          </w:tcPr>
-          <w:p>
-            <w:pPr>
-              <w:rPr>
-                <w:rFonts w:ascii="Times New Roman" w:hAnsi="Times New Roman" w:cs="Times New Roman"/>
-                <w:color w:val="000000"/>
-                <w:sz w:val="24"/>
-                <w:szCs w:val="24"/>
-              </w:rPr>
-            </w:pPr>
-            <w:r>
-              <w:rPr>
-                <w:rFonts w:ascii="Times New Roman" w:hAnsi="Times New Roman" w:cs="Times New Roman"/>
-                <w:color w:val="000000"/>
-                <w:sz w:val="24"/>
-                <w:szCs w:val="24"/>
-              </w:rPr>
-              <w:t>Actividad para reconocer los subconjuntos de los números reales</w:t>
-            </w:r>
-            <w:r>
-              <w:rPr>
-                <w:rFonts w:ascii="Times New Roman" w:hAnsi="Times New Roman" w:cs="Times New Roman"/>
-                <w:color w:val="000000"/>
-                <w:sz w:val="24"/>
-                <w:szCs w:val="24"/>
-              </w:rPr>
-              <w:t>.</w:t>
-            </w:r>
-            <w:r>
-              <w:rPr>
-                <w:rFonts w:ascii="Times New Roman" w:hAnsi="Times New Roman" w:cs="Times New Roman"/>
-                <w:color w:val="000000"/>
-                <w:sz w:val="24"/>
-                <w:szCs w:val="24"/>
-              </w:rPr>
-              <w:t xml:space="preserve"> </w:t>
+                <w:rFonts w:ascii="Arial" w:hAnsi="Arial" w:cs="Arial"/>
+                <w:sz w:val="18"/>
+                <w:szCs w:val="18"/>
+              </w:rPr>
+            </w:pPr>
+            <w:r>
+              <w:rPr>
+                <w:rFonts w:ascii="Arial" w:hAnsi="Arial" w:cs="Arial"/>
+                <w:sz w:val="18"/>
+                <w:szCs w:val="18"/>
+              </w:rPr>
+              <w:t>A</w:t>
+            </w:r>
+            <w:r>
+              <w:rPr>
+                <w:rFonts w:ascii="Arial" w:hAnsi="Arial" w:cs="Arial"/>
+                <w:sz w:val="18"/>
+                <w:szCs w:val="18"/>
+              </w:rPr>
+              <w:t xml:space="preserve">ctividad para comunicar tus ideas de lo aprendido de los números reales. </w:t>
             </w:r>
           </w:p>
         </w:tc>
       </w:tr>
     </w:tbl>
+    <w:p>
+      <w:pPr>
+        <w:rPr>
+          <w:rFonts w:ascii="Times New Roman" w:hAnsi="Times New Roman" w:cs="Times New Roman"/>
+          <w:b/>
+        </w:rPr>
+      </w:pPr>
+    </w:p>
     <w:p>
       <w:pPr>
         <w:rPr>
@@ -33576,7 +33336,7 @@
         <w:rStyle w:val="Nmerodepgina"/>
         <w:noProof/>
       </w:rPr>
-      <w:t>25</w:t>
+      <w:t>27</w:t>
     </w:r>
     <w:r>
       <w:rPr>
@@ -40818,7 +40578,7 @@
 </file>
 
 <file path=customXml/itemProps1.xml><?xml version="1.0" encoding="utf-8"?>
-<ds:datastoreItem xmlns:ds="http://schemas.openxmlformats.org/officeDocument/2006/customXml" ds:itemID="{5320E8FA-7615-4A1E-B959-39A1BE396FED}">
+<ds:datastoreItem xmlns:ds="http://schemas.openxmlformats.org/officeDocument/2006/customXml" ds:itemID="{0A63D9A0-0AF3-4A1F-A566-8AB398DA2107}">
   <ds:schemaRefs>
     <ds:schemaRef ds:uri="http://schemas.openxmlformats.org/officeDocument/2006/bibliography"/>
   </ds:schemaRefs>

</xml_diff>

<commit_message>
Corrección de estilo tema 2 grado 08
</commit_message>
<xml_diff>
--- a/fuentes/contenidos/grado08/guion01/MA_08_01_CO.docx
+++ b/fuentes/contenidos/grado08/guion01/MA_08_01_CO.docx
@@ -717,7 +717,153 @@
               <mc:AlternateContent>
                 <mc:Choice Requires="wps">
                   <w:drawing>
-                    <wp:anchor distT="0" distB="0" distL="114300" distR="114300" simplePos="0" relativeHeight="251657216" behindDoc="0" locked="0" layoutInCell="1" allowOverlap="1" wp14:anchorId="0F7FA305" wp14:editId="4B7B5B5A">
+                    <wp:anchor distT="0" distB="0" distL="114300" distR="114300" simplePos="0" relativeHeight="251655168" behindDoc="0" locked="0" layoutInCell="1" allowOverlap="1" wp14:anchorId="724A2907" wp14:editId="30091CB8">
+                      <wp:simplePos x="0" y="0"/>
+                      <wp:positionH relativeFrom="column">
+                        <wp:posOffset>1137370</wp:posOffset>
+                      </wp:positionH>
+                      <wp:positionV relativeFrom="paragraph">
+                        <wp:posOffset>40289</wp:posOffset>
+                      </wp:positionV>
+                      <wp:extent cx="1310185" cy="328930"/>
+                      <wp:effectExtent l="0" t="0" r="4445" b="0"/>
+                      <wp:wrapNone/>
+                      <wp:docPr id="9" name="9 Cuadro de texto"/>
+                      <wp:cNvGraphicFramePr/>
+                      <a:graphic xmlns:a="http://schemas.openxmlformats.org/drawingml/2006/main">
+                        <a:graphicData uri="http://schemas.microsoft.com/office/word/2010/wordprocessingShape">
+                          <wps:wsp>
+                            <wps:cNvSpPr txBox="1"/>
+                            <wps:spPr>
+                              <a:xfrm>
+                                <a:off x="0" y="0"/>
+                                <a:ext cx="1310185" cy="328930"/>
+                              </a:xfrm>
+                              <a:prstGeom prst="rect">
+                                <a:avLst/>
+                              </a:prstGeom>
+                              <a:blipFill>
+                                <a:blip r:embed="rId8"/>
+                                <a:tile tx="0" ty="0" sx="100000" sy="100000" flip="none" algn="tl"/>
+                              </a:blipFill>
+                              <a:ln w="6350">
+                                <a:noFill/>
+                              </a:ln>
+                              <a:effectLst/>
+                            </wps:spPr>
+                            <wps:style>
+                              <a:lnRef idx="0">
+                                <a:schemeClr val="accent1"/>
+                              </a:lnRef>
+                              <a:fillRef idx="0">
+                                <a:schemeClr val="accent1"/>
+                              </a:fillRef>
+                              <a:effectRef idx="0">
+                                <a:schemeClr val="accent1"/>
+                              </a:effectRef>
+                              <a:fontRef idx="minor">
+                                <a:schemeClr val="dk1"/>
+                              </a:fontRef>
+                            </wps:style>
+                            <wps:txbx>
+                              <w:txbxContent>
+                                <w:p>
+                                  <w:pPr>
+                                    <w:rPr>
+                                      <w:b/>
+                                      <w:sz w:val="28"/>
+                                      <w:szCs w:val="28"/>
+                                    </w:rPr>
+                                  </w:pPr>
+                                  <w:r>
+                                    <w:rPr>
+                                      <w:b/>
+                                      <w:sz w:val="28"/>
+                                      <w:szCs w:val="28"/>
+                                    </w:rPr>
+                                    <w:t>Numerado</w:t>
+                                  </w:r>
+                                  <w:r>
+                                    <w:rPr>
+                                      <w:b/>
+                                      <w:sz w:val="28"/>
+                                      <w:szCs w:val="28"/>
+                                    </w:rPr>
+                                    <w:t>r</w:t>
+                                  </w:r>
+                                </w:p>
+                              </w:txbxContent>
+                            </wps:txbx>
+                            <wps:bodyPr rot="0" spcFirstLastPara="0" vertOverflow="overflow" horzOverflow="overflow" vert="horz" wrap="square" lIns="91440" tIns="45720" rIns="91440" bIns="45720" numCol="1" spcCol="0" rtlCol="0" fromWordArt="0" anchor="t" anchorCtr="0" forceAA="0" compatLnSpc="1">
+                              <a:prstTxWarp prst="textNoShape">
+                                <a:avLst/>
+                              </a:prstTxWarp>
+                              <a:noAutofit/>
+                            </wps:bodyPr>
+                          </wps:wsp>
+                        </a:graphicData>
+                      </a:graphic>
+                      <wp14:sizeRelH relativeFrom="margin">
+                        <wp14:pctWidth>0</wp14:pctWidth>
+                      </wp14:sizeRelH>
+                      <wp14:sizeRelV relativeFrom="margin">
+                        <wp14:pctHeight>0</wp14:pctHeight>
+                      </wp14:sizeRelV>
+                    </wp:anchor>
+                  </w:drawing>
+                </mc:Choice>
+                <mc:Fallback>
+                  <w:pict>
+                    <v:shapetype w14:anchorId="724A2907" id="_x0000_t202" coordsize="21600,21600" o:spt="202" path="m,l,21600r21600,l21600,xe">
+                      <v:stroke joinstyle="miter"/>
+                      <v:path gradientshapeok="t" o:connecttype="rect"/>
+                    </v:shapetype>
+                    <v:shape id="9 Cuadro de texto" o:spid="_x0000_s1026" type="#_x0000_t202" style="position:absolute;margin-left:89.55pt;margin-top:3.15pt;width:103.15pt;height:25.9pt;z-index:251655168;visibility:visible;mso-wrap-style:square;mso-width-percent:0;mso-height-percent:0;mso-wrap-distance-left:9pt;mso-wrap-distance-top:0;mso-wrap-distance-right:9pt;mso-wrap-distance-bottom:0;mso-position-horizontal:absolute;mso-position-horizontal-relative:text;mso-position-vertical:absolute;mso-position-vertical-relative:text;mso-width-percent:0;mso-height-percent:0;mso-width-relative:margin;mso-height-relative:margin;v-text-anchor:top" o:gfxdata="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" stroked="f" strokeweight=".5pt">
+                      <v:fill r:id="rId9" o:title="" recolor="t" rotate="t" type="tile"/>
+                      <v:textbox>
+                        <w:txbxContent>
+                          <w:p>
+                            <w:pPr>
+                              <w:rPr>
+                                <w:b/>
+                                <w:sz w:val="28"/>
+                                <w:szCs w:val="28"/>
+                              </w:rPr>
+                            </w:pPr>
+                            <w:r>
+                              <w:rPr>
+                                <w:b/>
+                                <w:sz w:val="28"/>
+                                <w:szCs w:val="28"/>
+                              </w:rPr>
+                              <w:t>Numerado</w:t>
+                            </w:r>
+                            <w:r>
+                              <w:rPr>
+                                <w:b/>
+                                <w:sz w:val="28"/>
+                                <w:szCs w:val="28"/>
+                              </w:rPr>
+                              <w:t>r</w:t>
+                            </w:r>
+                          </w:p>
+                        </w:txbxContent>
+                      </v:textbox>
+                    </v:shape>
+                  </w:pict>
+                </mc:Fallback>
+              </mc:AlternateContent>
+            </w:r>
+            <w:r>
+              <w:rPr>
+                <w:rFonts w:ascii="Times New Roman" w:hAnsi="Times New Roman" w:cs="Times New Roman"/>
+                <w:noProof/>
+                <w:lang w:val="es-CO" w:eastAsia="ko-KR"/>
+              </w:rPr>
+              <mc:AlternateContent>
+                <mc:Choice Requires="wps">
+                  <w:drawing>
+                    <wp:anchor distT="0" distB="0" distL="114300" distR="114300" simplePos="0" relativeHeight="251657216" behindDoc="0" locked="0" layoutInCell="1" allowOverlap="1" wp14:anchorId="0F7FA305" wp14:editId="05FFDF7B">
                       <wp:simplePos x="0" y="0"/>
                       <wp:positionH relativeFrom="column">
                         <wp:posOffset>1100125</wp:posOffset>
@@ -812,11 +958,7 @@
                 </mc:Choice>
                 <mc:Fallback>
                   <w:pict>
-                    <v:shapetype w14:anchorId="0F7FA305" id="_x0000_t202" coordsize="21600,21600" o:spt="202" path="m,l,21600r21600,l21600,xe">
-                      <v:stroke joinstyle="miter"/>
-                      <v:path gradientshapeok="t" o:connecttype="rect"/>
-                    </v:shapetype>
-                    <v:shape id="8 Cuadro de texto" o:spid="_x0000_s1026" type="#_x0000_t202" style="position:absolute;margin-left:86.6pt;margin-top:38.3pt;width:107.7pt;height:26.5pt;z-index:251657216;visibility:visible;mso-wrap-style:square;mso-width-percent:0;mso-height-percent:0;mso-wrap-distance-left:9pt;mso-wrap-distance-top:0;mso-wrap-distance-right:9pt;mso-wrap-distance-bottom:0;mso-position-horizontal:absolute;mso-position-horizontal-relative:text;mso-position-vertical:absolute;mso-position-vertical-relative:text;mso-width-percent:0;mso-height-percent:0;mso-width-relative:margin;mso-height-relative:margin;v-text-anchor:top" o:gfxdata="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" stroked="f" strokeweight=".5pt">
+                    <v:shape w14:anchorId="0F7FA305" id="8 Cuadro de texto" o:spid="_x0000_s1027" type="#_x0000_t202" style="position:absolute;margin-left:86.6pt;margin-top:38.3pt;width:107.7pt;height:26.5pt;z-index:251657216;visibility:visible;mso-wrap-style:square;mso-width-percent:0;mso-height-percent:0;mso-wrap-distance-left:9pt;mso-wrap-distance-top:0;mso-wrap-distance-right:9pt;mso-wrap-distance-bottom:0;mso-position-horizontal:absolute;mso-position-horizontal-relative:text;mso-position-vertical:absolute;mso-position-vertical-relative:text;mso-width-percent:0;mso-height-percent:0;mso-width-relative:margin;mso-height-relative:margin;v-text-anchor:top" o:gfxdata="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" stroked="f" strokeweight=".5pt">
                       <v:fill r:id="rId9" o:title="" recolor="t" rotate="t" type="tile"/>
                       <v:textbox>
                         <w:txbxContent>
@@ -841,132 +983,6 @@
                                 <w:szCs w:val="28"/>
                               </w:rPr>
                               <w:t>r</w:t>
-                            </w:r>
-                          </w:p>
-                        </w:txbxContent>
-                      </v:textbox>
-                    </v:shape>
-                  </w:pict>
-                </mc:Fallback>
-              </mc:AlternateContent>
-            </w:r>
-            <w:r>
-              <w:rPr>
-                <w:rFonts w:ascii="Times New Roman" w:hAnsi="Times New Roman" w:cs="Times New Roman"/>
-                <w:noProof/>
-                <w:lang w:val="es-CO" w:eastAsia="ko-KR"/>
-              </w:rPr>
-              <mc:AlternateContent>
-                <mc:Choice Requires="wps">
-                  <w:drawing>
-                    <wp:anchor distT="0" distB="0" distL="114300" distR="114300" simplePos="0" relativeHeight="251655168" behindDoc="0" locked="0" layoutInCell="1" allowOverlap="1" wp14:anchorId="724A2907" wp14:editId="7884B7B8">
-                      <wp:simplePos x="0" y="0"/>
-                      <wp:positionH relativeFrom="column">
-                        <wp:posOffset>1136269</wp:posOffset>
-                      </wp:positionH>
-                      <wp:positionV relativeFrom="paragraph">
-                        <wp:posOffset>40005</wp:posOffset>
-                      </wp:positionV>
-                      <wp:extent cx="1133856" cy="329184"/>
-                      <wp:effectExtent l="0" t="0" r="9525" b="0"/>
-                      <wp:wrapNone/>
-                      <wp:docPr id="9" name="9 Cuadro de texto"/>
-                      <wp:cNvGraphicFramePr/>
-                      <a:graphic xmlns:a="http://schemas.openxmlformats.org/drawingml/2006/main">
-                        <a:graphicData uri="http://schemas.microsoft.com/office/word/2010/wordprocessingShape">
-                          <wps:wsp>
-                            <wps:cNvSpPr txBox="1"/>
-                            <wps:spPr>
-                              <a:xfrm>
-                                <a:off x="0" y="0"/>
-                                <a:ext cx="1133856" cy="329184"/>
-                              </a:xfrm>
-                              <a:prstGeom prst="rect">
-                                <a:avLst/>
-                              </a:prstGeom>
-                              <a:blipFill>
-                                <a:blip r:embed="rId8"/>
-                                <a:tile tx="0" ty="0" sx="100000" sy="100000" flip="none" algn="tl"/>
-                              </a:blipFill>
-                              <a:ln w="6350">
-                                <a:noFill/>
-                              </a:ln>
-                              <a:effectLst/>
-                            </wps:spPr>
-                            <wps:style>
-                              <a:lnRef idx="0">
-                                <a:schemeClr val="accent1"/>
-                              </a:lnRef>
-                              <a:fillRef idx="0">
-                                <a:schemeClr val="accent1"/>
-                              </a:fillRef>
-                              <a:effectRef idx="0">
-                                <a:schemeClr val="accent1"/>
-                              </a:effectRef>
-                              <a:fontRef idx="minor">
-                                <a:schemeClr val="dk1"/>
-                              </a:fontRef>
-                            </wps:style>
-                            <wps:txbx>
-                              <w:txbxContent>
-                                <w:p>
-                                  <w:pPr>
-                                    <w:rPr>
-                                      <w:b/>
-                                      <w:sz w:val="28"/>
-                                      <w:szCs w:val="28"/>
-                                    </w:rPr>
-                                  </w:pPr>
-                                  <w:r>
-                                    <w:rPr>
-                                      <w:b/>
-                                      <w:sz w:val="28"/>
-                                      <w:szCs w:val="28"/>
-                                    </w:rPr>
-                                    <w:t>Numerador</w:t>
-                                  </w:r>
-                                </w:p>
-                              </w:txbxContent>
-                            </wps:txbx>
-                            <wps:bodyPr rot="0" spcFirstLastPara="0" vertOverflow="overflow" horzOverflow="overflow" vert="horz" wrap="square" lIns="91440" tIns="45720" rIns="91440" bIns="45720" numCol="1" spcCol="0" rtlCol="0" fromWordArt="0" anchor="t" anchorCtr="0" forceAA="0" compatLnSpc="1">
-                              <a:prstTxWarp prst="textNoShape">
-                                <a:avLst/>
-                              </a:prstTxWarp>
-                              <a:noAutofit/>
-                            </wps:bodyPr>
-                          </wps:wsp>
-                        </a:graphicData>
-                      </a:graphic>
-                      <wp14:sizeRelH relativeFrom="margin">
-                        <wp14:pctWidth>0</wp14:pctWidth>
-                      </wp14:sizeRelH>
-                      <wp14:sizeRelV relativeFrom="margin">
-                        <wp14:pctHeight>0</wp14:pctHeight>
-                      </wp14:sizeRelV>
-                    </wp:anchor>
-                  </w:drawing>
-                </mc:Choice>
-                <mc:Fallback>
-                  <w:pict>
-                    <v:shape w14:anchorId="724A2907" id="9 Cuadro de texto" o:spid="_x0000_s1027" type="#_x0000_t202" style="position:absolute;margin-left:89.45pt;margin-top:3.15pt;width:89.3pt;height:25.9pt;z-index:251655168;visibility:visible;mso-wrap-style:square;mso-width-percent:0;mso-height-percent:0;mso-wrap-distance-left:9pt;mso-wrap-distance-top:0;mso-wrap-distance-right:9pt;mso-wrap-distance-bottom:0;mso-position-horizontal:absolute;mso-position-horizontal-relative:text;mso-position-vertical:absolute;mso-position-vertical-relative:text;mso-width-percent:0;mso-height-percent:0;mso-width-relative:margin;mso-height-relative:margin;v-text-anchor:top" o:gfxdata="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" stroked="f" strokeweight=".5pt">
-                      <v:fill r:id="rId9" o:title="" recolor="t" rotate="t" type="tile"/>
-                      <v:textbox>
-                        <w:txbxContent>
-                          <w:p>
-                            <w:pPr>
-                              <w:rPr>
-                                <w:b/>
-                                <w:sz w:val="28"/>
-                                <w:szCs w:val="28"/>
-                              </w:rPr>
-                            </w:pPr>
-                            <w:r>
-                              <w:rPr>
-                                <w:b/>
-                                <w:sz w:val="28"/>
-                                <w:szCs w:val="28"/>
-                              </w:rPr>
-                              <w:t>Numerador</w:t>
                             </w:r>
                           </w:p>
                         </w:txbxContent>
@@ -6872,10 +6888,10 @@
                   <v:path o:extrusionok="f" gradientshapeok="t" o:connecttype="rect"/>
                   <o:lock v:ext="edit" aspectratio="t"/>
                 </v:shapetype>
-                <v:shape id="_x0000_i1025" type="#_x0000_t75" style="width:258.75pt;height:202.5pt" o:ole="">
+                <v:shape id="_x0000_i1025" type="#_x0000_t75" style="width:258.45pt;height:202.55pt" o:ole="">
                   <v:imagedata r:id="rId12" o:title=""/>
                 </v:shape>
-                <o:OLEObject Type="Embed" ProgID="PBrush" ShapeID="_x0000_i1025" DrawAspect="Content" ObjectID="_1488089360" r:id="rId13"/>
+                <o:OLEObject Type="Embed" ProgID="PBrush" ShapeID="_x0000_i1025" DrawAspect="Content" ObjectID="_1488175533" r:id="rId13"/>
               </w:object>
             </w:r>
           </w:p>
@@ -6914,10 +6930,10 @@
                 <w:lang w:val="es-ES_tradnl"/>
               </w:rPr>
               <w:object w:dxaOrig="9195" w:dyaOrig="6750" w14:anchorId="72DCF5D3">
-                <v:shape id="_x0000_i1026" type="#_x0000_t75" style="width:300pt;height:220.5pt" o:ole="">
+                <v:shape id="_x0000_i1026" type="#_x0000_t75" style="width:300.35pt;height:220.3pt" o:ole="">
                   <v:imagedata r:id="rId14" o:title=""/>
                 </v:shape>
-                <o:OLEObject Type="Embed" ProgID="PBrush" ShapeID="_x0000_i1026" DrawAspect="Content" ObjectID="_1488089361" r:id="rId15"/>
+                <o:OLEObject Type="Embed" ProgID="PBrush" ShapeID="_x0000_i1026" DrawAspect="Content" ObjectID="_1488175534" r:id="rId15"/>
               </w:object>
             </w:r>
           </w:p>
@@ -6946,10 +6962,10 @@
                 <w:lang w:val="es-ES_tradnl"/>
               </w:rPr>
               <w:object w:dxaOrig="9450" w:dyaOrig="6930" w14:anchorId="31B8277D">
-                <v:shape id="_x0000_i1027" type="#_x0000_t75" style="width:266.25pt;height:194.25pt" o:ole="">
+                <v:shape id="_x0000_i1027" type="#_x0000_t75" style="width:265.95pt;height:194.5pt" o:ole="">
                   <v:imagedata r:id="rId16" o:title=""/>
                 </v:shape>
-                <o:OLEObject Type="Embed" ProgID="PBrush" ShapeID="_x0000_i1027" DrawAspect="Content" ObjectID="_1488089362" r:id="rId17"/>
+                <o:OLEObject Type="Embed" ProgID="PBrush" ShapeID="_x0000_i1027" DrawAspect="Content" ObjectID="_1488175535" r:id="rId17"/>
               </w:object>
             </w:r>
           </w:p>
@@ -6978,10 +6994,10 @@
                 <w:lang w:val="es-ES_tradnl"/>
               </w:rPr>
               <w:object w:dxaOrig="9450" w:dyaOrig="7140" w14:anchorId="7C53A5B2">
-                <v:shape id="_x0000_i1028" type="#_x0000_t75" style="width:336.75pt;height:254.25pt" o:ole="">
+                <v:shape id="_x0000_i1028" type="#_x0000_t75" style="width:336.9pt;height:254.15pt" o:ole="">
                   <v:imagedata r:id="rId18" o:title=""/>
                 </v:shape>
-                <o:OLEObject Type="Embed" ProgID="PBrush" ShapeID="_x0000_i1028" DrawAspect="Content" ObjectID="_1488089363" r:id="rId19"/>
+                <o:OLEObject Type="Embed" ProgID="PBrush" ShapeID="_x0000_i1028" DrawAspect="Content" ObjectID="_1488175536" r:id="rId19"/>
               </w:object>
             </w:r>
           </w:p>
@@ -7896,10 +7912,10 @@
                 <w:lang w:val="es-ES_tradnl"/>
               </w:rPr>
               <w:object w:dxaOrig="10725" w:dyaOrig="10410" w14:anchorId="53BD1238">
-                <v:shape id="_x0000_i1029" type="#_x0000_t75" style="width:165.75pt;height:165.75pt" o:ole="">
+                <v:shape id="_x0000_i1029" type="#_x0000_t75" style="width:165.5pt;height:165.5pt" o:ole="">
                   <v:imagedata r:id="rId20" o:title=""/>
                 </v:shape>
-                <o:OLEObject Type="Embed" ProgID="PBrush" ShapeID="_x0000_i1029" DrawAspect="Content" ObjectID="_1488089364" r:id="rId21"/>
+                <o:OLEObject Type="Embed" ProgID="PBrush" ShapeID="_x0000_i1029" DrawAspect="Content" ObjectID="_1488175537" r:id="rId21"/>
               </w:object>
             </w:r>
           </w:p>
@@ -9380,10 +9396,10 @@
                 <w:lang w:val="es-ES_tradnl"/>
               </w:rPr>
               <w:object w:dxaOrig="5865" w:dyaOrig="1425" w14:anchorId="26F0A8BF">
-                <v:shape id="_x0000_i1030" type="#_x0000_t75" style="width:293.25pt;height:71.25pt" o:ole="">
+                <v:shape id="_x0000_i1030" type="#_x0000_t75" style="width:293.35pt;height:71.45pt" o:ole="">
                   <v:imagedata r:id="rId23" o:title=""/>
                 </v:shape>
-                <o:OLEObject Type="Embed" ProgID="PBrush" ShapeID="_x0000_i1030" DrawAspect="Content" ObjectID="_1488089365" r:id="rId24"/>
+                <o:OLEObject Type="Embed" ProgID="PBrush" ShapeID="_x0000_i1030" DrawAspect="Content" ObjectID="_1488175538" r:id="rId24"/>
               </w:object>
             </w:r>
           </w:p>
@@ -15318,8 +15334,8 @@
         <w:tblLook w:val="04A0" w:firstRow="1" w:lastRow="0" w:firstColumn="1" w:lastColumn="0" w:noHBand="0" w:noVBand="1"/>
       </w:tblPr>
       <w:tblGrid>
-        <w:gridCol w:w="2476"/>
-        <w:gridCol w:w="6352"/>
+        <w:gridCol w:w="2477"/>
+        <w:gridCol w:w="6351"/>
       </w:tblGrid>
       <w:tr>
         <w:tc>
@@ -15400,8 +15416,19 @@
                 <w:sz w:val="24"/>
                 <w:szCs w:val="24"/>
               </w:rPr>
-              <w:t>MA_G08_01_REC80</w:t>
-            </w:r>
+              <w:t>MA_</w:t>
+            </w:r>
+            <w:r>
+              <w:rPr>
+                <w:rFonts w:ascii="Times New Roman" w:hAnsi="Times New Roman" w:cs="Times New Roman"/>
+                <w:color w:val="000000"/>
+                <w:sz w:val="24"/>
+                <w:szCs w:val="24"/>
+              </w:rPr>
+              <w:t>08_01_REC80</w:t>
+            </w:r>
+            <w:bookmarkStart w:id="0" w:name="_GoBack"/>
+            <w:bookmarkEnd w:id="0"/>
           </w:p>
         </w:tc>
       </w:tr>
@@ -23541,10 +23568,10 @@
           <w:szCs w:val="24"/>
         </w:rPr>
         <w:object w:dxaOrig="380" w:dyaOrig="340" w14:anchorId="344CC869">
-          <v:shape id="_x0000_i1031" type="#_x0000_t75" style="width:21.75pt;height:14.25pt" o:ole="">
+          <v:shape id="_x0000_i1031" type="#_x0000_t75" style="width:21.5pt;height:14.5pt" o:ole="">
             <v:imagedata r:id="rId30" o:title=""/>
           </v:shape>
-          <o:OLEObject Type="Embed" ProgID="Equation.3" ShapeID="_x0000_i1031" DrawAspect="Content" ObjectID="_1488089366" r:id="rId31"/>
+          <o:OLEObject Type="Embed" ProgID="Equation.3" ShapeID="_x0000_i1031" DrawAspect="Content" ObjectID="_1488175539" r:id="rId31"/>
         </w:object>
       </w:r>
       <w:r>
@@ -23571,10 +23598,10 @@
           <w:szCs w:val="24"/>
         </w:rPr>
         <w:object w:dxaOrig="920" w:dyaOrig="279" w14:anchorId="00B13080">
-          <v:shape id="_x0000_i1032" type="#_x0000_t75" style="width:42.75pt;height:14.25pt" o:ole="">
+          <v:shape id="_x0000_i1032" type="#_x0000_t75" style="width:43pt;height:14.5pt" o:ole="">
             <v:imagedata r:id="rId32" o:title=""/>
           </v:shape>
-          <o:OLEObject Type="Embed" ProgID="Equation.3" ShapeID="_x0000_i1032" DrawAspect="Content" ObjectID="_1488089367" r:id="rId33"/>
+          <o:OLEObject Type="Embed" ProgID="Equation.3" ShapeID="_x0000_i1032" DrawAspect="Content" ObjectID="_1488175540" r:id="rId33"/>
         </w:object>
       </w:r>
       <w:r>
@@ -23593,10 +23620,10 @@
           <w:szCs w:val="24"/>
         </w:rPr>
         <w:object w:dxaOrig="800" w:dyaOrig="320" w14:anchorId="289E5580">
-          <v:shape id="_x0000_i1033" type="#_x0000_t75" style="width:42.75pt;height:21.75pt" o:ole="">
+          <v:shape id="_x0000_i1033" type="#_x0000_t75" style="width:43pt;height:21.5pt" o:ole="">
             <v:imagedata r:id="rId34" o:title=""/>
           </v:shape>
-          <o:OLEObject Type="Embed" ProgID="Equation.3" ShapeID="_x0000_i1033" DrawAspect="Content" ObjectID="_1488089368" r:id="rId35"/>
+          <o:OLEObject Type="Embed" ProgID="Equation.3" ShapeID="_x0000_i1033" DrawAspect="Content" ObjectID="_1488175541" r:id="rId35"/>
         </w:object>
       </w:r>
       <w:r>
@@ -23623,10 +23650,10 @@
           <w:szCs w:val="24"/>
         </w:rPr>
         <w:object w:dxaOrig="380" w:dyaOrig="340" w14:anchorId="5D42CF6A">
-          <v:shape id="_x0000_i1034" type="#_x0000_t75" style="width:21.75pt;height:14.25pt" o:ole="">
+          <v:shape id="_x0000_i1034" type="#_x0000_t75" style="width:21.5pt;height:14.5pt" o:ole="">
             <v:imagedata r:id="rId30" o:title=""/>
           </v:shape>
-          <o:OLEObject Type="Embed" ProgID="Equation.3" ShapeID="_x0000_i1034" DrawAspect="Content" ObjectID="_1488089369" r:id="rId36"/>
+          <o:OLEObject Type="Embed" ProgID="Equation.3" ShapeID="_x0000_i1034" DrawAspect="Content" ObjectID="_1488175542" r:id="rId36"/>
         </w:object>
       </w:r>
       <w:r>
@@ -23686,10 +23713,10 @@
           <w:szCs w:val="24"/>
         </w:rPr>
         <w:object w:dxaOrig="380" w:dyaOrig="340" w14:anchorId="671BF886">
-          <v:shape id="_x0000_i1035" type="#_x0000_t75" style="width:21.75pt;height:14.25pt" o:ole="">
+          <v:shape id="_x0000_i1035" type="#_x0000_t75" style="width:21.5pt;height:14.5pt" o:ole="">
             <v:imagedata r:id="rId30" o:title=""/>
           </v:shape>
-          <o:OLEObject Type="Embed" ProgID="Equation.3" ShapeID="_x0000_i1035" DrawAspect="Content" ObjectID="_1488089370" r:id="rId37"/>
+          <o:OLEObject Type="Embed" ProgID="Equation.3" ShapeID="_x0000_i1035" DrawAspect="Content" ObjectID="_1488175543" r:id="rId37"/>
         </w:object>
       </w:r>
       <w:r>
@@ -23716,10 +23743,10 @@
           <w:szCs w:val="24"/>
         </w:rPr>
         <w:object w:dxaOrig="1160" w:dyaOrig="300" w14:anchorId="371A1B33">
-          <v:shape id="_x0000_i1036" type="#_x0000_t75" style="width:64.5pt;height:14.25pt" o:ole="">
+          <v:shape id="_x0000_i1036" type="#_x0000_t75" style="width:64.5pt;height:14.5pt" o:ole="">
             <v:imagedata r:id="rId38" o:title=""/>
           </v:shape>
-          <o:OLEObject Type="Embed" ProgID="Equation.3" ShapeID="_x0000_i1036" DrawAspect="Content" ObjectID="_1488089371" r:id="rId39"/>
+          <o:OLEObject Type="Embed" ProgID="Equation.3" ShapeID="_x0000_i1036" DrawAspect="Content" ObjectID="_1488175544" r:id="rId39"/>
         </w:object>
       </w:r>
     </w:p>
@@ -23791,10 +23818,10 @@
           <w:szCs w:val="24"/>
         </w:rPr>
         <w:object w:dxaOrig="1060" w:dyaOrig="340" w14:anchorId="7F924A4A">
-          <v:shape id="_x0000_i1037" type="#_x0000_t75" style="width:64.5pt;height:21.75pt" o:ole="">
+          <v:shape id="_x0000_i1037" type="#_x0000_t75" style="width:64.5pt;height:21.5pt" o:ole="">
             <v:imagedata r:id="rId40" o:title=""/>
           </v:shape>
-          <o:OLEObject Type="Embed" ProgID="Equation.3" ShapeID="_x0000_i1037" DrawAspect="Content" ObjectID="_1488089372" r:id="rId41"/>
+          <o:OLEObject Type="Embed" ProgID="Equation.3" ShapeID="_x0000_i1037" DrawAspect="Content" ObjectID="_1488175545" r:id="rId41"/>
         </w:object>
       </w:r>
     </w:p>
@@ -23836,10 +23863,10 @@
           <w:szCs w:val="24"/>
         </w:rPr>
         <w:object w:dxaOrig="380" w:dyaOrig="340" w14:anchorId="2A390620">
-          <v:shape id="_x0000_i1038" type="#_x0000_t75" style="width:21.75pt;height:14.25pt" o:ole="">
+          <v:shape id="_x0000_i1038" type="#_x0000_t75" style="width:21.5pt;height:14.5pt" o:ole="">
             <v:imagedata r:id="rId30" o:title=""/>
           </v:shape>
-          <o:OLEObject Type="Embed" ProgID="Equation.3" ShapeID="_x0000_i1038" DrawAspect="Content" ObjectID="_1488089373" r:id="rId42"/>
+          <o:OLEObject Type="Embed" ProgID="Equation.3" ShapeID="_x0000_i1038" DrawAspect="Content" ObjectID="_1488175546" r:id="rId42"/>
         </w:object>
       </w:r>
       <w:r>
@@ -23890,10 +23917,10 @@
           <w:szCs w:val="24"/>
         </w:rPr>
         <w:object w:dxaOrig="380" w:dyaOrig="340" w14:anchorId="68ACBC3C">
-          <v:shape id="_x0000_i1039" type="#_x0000_t75" style="width:21.75pt;height:14.25pt" o:ole="">
+          <v:shape id="_x0000_i1039" type="#_x0000_t75" style="width:21.5pt;height:14.5pt" o:ole="">
             <v:imagedata r:id="rId30" o:title=""/>
           </v:shape>
-          <o:OLEObject Type="Embed" ProgID="Equation.3" ShapeID="_x0000_i1039" DrawAspect="Content" ObjectID="_1488089374" r:id="rId43"/>
+          <o:OLEObject Type="Embed" ProgID="Equation.3" ShapeID="_x0000_i1039" DrawAspect="Content" ObjectID="_1488175547" r:id="rId43"/>
         </w:object>
       </w:r>
       <w:r>
@@ -23924,10 +23951,10 @@
           <w:szCs w:val="24"/>
         </w:rPr>
         <w:object w:dxaOrig="1260" w:dyaOrig="2020" w14:anchorId="45BE35FE">
-          <v:shape id="_x0000_i1040" type="#_x0000_t75" style="width:1in;height:114.75pt" o:ole="">
+          <v:shape id="_x0000_i1040" type="#_x0000_t75" style="width:1in;height:115pt" o:ole="">
             <v:imagedata r:id="rId44" o:title=""/>
           </v:shape>
-          <o:OLEObject Type="Embed" ProgID="Equation.3" ShapeID="_x0000_i1040" DrawAspect="Content" ObjectID="_1488089375" r:id="rId45"/>
+          <o:OLEObject Type="Embed" ProgID="Equation.3" ShapeID="_x0000_i1040" DrawAspect="Content" ObjectID="_1488175548" r:id="rId45"/>
         </w:object>
       </w:r>
     </w:p>
@@ -23968,10 +23995,10 @@
           <w:szCs w:val="24"/>
         </w:rPr>
         <w:object w:dxaOrig="380" w:dyaOrig="340" w14:anchorId="2D2A3634">
-          <v:shape id="_x0000_i1041" type="#_x0000_t75" style="width:21.75pt;height:14.25pt" o:ole="">
+          <v:shape id="_x0000_i1041" type="#_x0000_t75" style="width:21.5pt;height:14.5pt" o:ole="">
             <v:imagedata r:id="rId30" o:title=""/>
           </v:shape>
-          <o:OLEObject Type="Embed" ProgID="Equation.3" ShapeID="_x0000_i1041" DrawAspect="Content" ObjectID="_1488089376" r:id="rId46"/>
+          <o:OLEObject Type="Embed" ProgID="Equation.3" ShapeID="_x0000_i1041" DrawAspect="Content" ObjectID="_1488175549" r:id="rId46"/>
         </w:object>
       </w:r>
       <w:r>
@@ -24021,10 +24048,10 @@
           <w:szCs w:val="24"/>
         </w:rPr>
         <w:object w:dxaOrig="1359" w:dyaOrig="380" w14:anchorId="476E3611">
-          <v:shape id="_x0000_i1042" type="#_x0000_t75" style="width:79.5pt;height:21.75pt" o:ole="">
+          <v:shape id="_x0000_i1042" type="#_x0000_t75" style="width:79.5pt;height:21.5pt" o:ole="">
             <v:imagedata r:id="rId47" o:title=""/>
           </v:shape>
-          <o:OLEObject Type="Embed" ProgID="Equation.3" ShapeID="_x0000_i1042" DrawAspect="Content" ObjectID="_1488089377" r:id="rId48"/>
+          <o:OLEObject Type="Embed" ProgID="Equation.3" ShapeID="_x0000_i1042" DrawAspect="Content" ObjectID="_1488175550" r:id="rId48"/>
         </w:object>
       </w:r>
     </w:p>
@@ -24109,10 +24136,10 @@
           <w:szCs w:val="24"/>
         </w:rPr>
         <w:object w:dxaOrig="380" w:dyaOrig="340" w14:anchorId="6A1D0776">
-          <v:shape id="_x0000_i1043" type="#_x0000_t75" style="width:21.75pt;height:14.25pt" o:ole="">
+          <v:shape id="_x0000_i1043" type="#_x0000_t75" style="width:21.5pt;height:14.5pt" o:ole="">
             <v:imagedata r:id="rId30" o:title=""/>
           </v:shape>
-          <o:OLEObject Type="Embed" ProgID="Equation.3" ShapeID="_x0000_i1043" DrawAspect="Content" ObjectID="_1488089378" r:id="rId49"/>
+          <o:OLEObject Type="Embed" ProgID="Equation.3" ShapeID="_x0000_i1043" DrawAspect="Content" ObjectID="_1488175551" r:id="rId49"/>
         </w:object>
       </w:r>
       <w:r>
@@ -24174,10 +24201,10 @@
           <w:szCs w:val="24"/>
         </w:rPr>
         <w:object w:dxaOrig="380" w:dyaOrig="340" w14:anchorId="76B4192C">
-          <v:shape id="_x0000_i1044" type="#_x0000_t75" style="width:21.75pt;height:14.25pt" o:ole="">
+          <v:shape id="_x0000_i1044" type="#_x0000_t75" style="width:21.5pt;height:14.5pt" o:ole="">
             <v:imagedata r:id="rId30" o:title=""/>
           </v:shape>
-          <o:OLEObject Type="Embed" ProgID="Equation.3" ShapeID="_x0000_i1044" DrawAspect="Content" ObjectID="_1488089379" r:id="rId50"/>
+          <o:OLEObject Type="Embed" ProgID="Equation.3" ShapeID="_x0000_i1044" DrawAspect="Content" ObjectID="_1488175552" r:id="rId50"/>
         </w:object>
       </w:r>
       <w:r>
@@ -24228,10 +24255,10 @@
           <w:szCs w:val="24"/>
         </w:rPr>
         <w:object w:dxaOrig="380" w:dyaOrig="340" w14:anchorId="7636AEFB">
-          <v:shape id="_x0000_i1045" type="#_x0000_t75" style="width:21.75pt;height:14.25pt" o:ole="">
+          <v:shape id="_x0000_i1045" type="#_x0000_t75" style="width:21.5pt;height:14.5pt" o:ole="">
             <v:imagedata r:id="rId30" o:title=""/>
           </v:shape>
-          <o:OLEObject Type="Embed" ProgID="Equation.3" ShapeID="_x0000_i1045" DrawAspect="Content" ObjectID="_1488089380" r:id="rId51"/>
+          <o:OLEObject Type="Embed" ProgID="Equation.3" ShapeID="_x0000_i1045" DrawAspect="Content" ObjectID="_1488175553" r:id="rId51"/>
         </w:object>
       </w:r>
       <w:r>
@@ -24320,10 +24347,10 @@
           <w:szCs w:val="24"/>
         </w:rPr>
         <w:object w:dxaOrig="380" w:dyaOrig="340" w14:anchorId="2AE3D915">
-          <v:shape id="_x0000_i1046" type="#_x0000_t75" style="width:21.75pt;height:14.25pt" o:ole="">
+          <v:shape id="_x0000_i1046" type="#_x0000_t75" style="width:21.5pt;height:14.5pt" o:ole="">
             <v:imagedata r:id="rId30" o:title=""/>
           </v:shape>
-          <o:OLEObject Type="Embed" ProgID="Equation.3" ShapeID="_x0000_i1046" DrawAspect="Content" ObjectID="_1488089381" r:id="rId52"/>
+          <o:OLEObject Type="Embed" ProgID="Equation.3" ShapeID="_x0000_i1046" DrawAspect="Content" ObjectID="_1488175554" r:id="rId52"/>
         </w:object>
       </w:r>
       <w:r>
@@ -31873,8 +31900,6 @@
               </w:rPr>
               <w:t>Refuerza tu aprendizaje: o</w:t>
             </w:r>
-            <w:bookmarkStart w:id="0" w:name="_GoBack"/>
-            <w:bookmarkEnd w:id="0"/>
             <w:r>
               <w:rPr>
                 <w:rFonts w:ascii="Arial" w:hAnsi="Arial" w:cs="Arial"/>
@@ -33336,7 +33361,7 @@
         <w:rStyle w:val="Nmerodepgina"/>
         <w:noProof/>
       </w:rPr>
-      <w:t>27</w:t>
+      <w:t>26</w:t>
     </w:r>
     <w:r>
       <w:rPr>
@@ -40578,7 +40603,7 @@
 </file>
 
 <file path=customXml/itemProps1.xml><?xml version="1.0" encoding="utf-8"?>
-<ds:datastoreItem xmlns:ds="http://schemas.openxmlformats.org/officeDocument/2006/customXml" ds:itemID="{0A63D9A0-0AF3-4A1F-A566-8AB398DA2107}">
+<ds:datastoreItem xmlns:ds="http://schemas.openxmlformats.org/officeDocument/2006/customXml" ds:itemID="{225EF574-E548-46C4-BA17-34AC9A7CD7AC}">
   <ds:schemaRefs>
     <ds:schemaRef ds:uri="http://schemas.openxmlformats.org/officeDocument/2006/bibliography"/>
   </ds:schemaRefs>

</xml_diff>

<commit_message>
Revisión esqueleto de guion mat 8 tema 1
Se reviso para aprobar y entregar a armada
</commit_message>
<xml_diff>
--- a/fuentes/contenidos/grado08/guion01/MA_08_01_CO.docx
+++ b/fuentes/contenidos/grado08/guion01/MA_08_01_CO.docx
@@ -1057,8 +1057,6 @@
               </w:rPr>
               <w:t>CO_</w:t>
             </w:r>
-            <w:bookmarkStart w:id="0" w:name="_GoBack"/>
-            <w:bookmarkEnd w:id="0"/>
             <w:r>
               <w:rPr>
                 <w:rFonts w:ascii="Times New Roman" w:hAnsi="Times New Roman" w:cs="Times New Roman"/>
@@ -2059,7 +2057,7 @@
                 <w:rFonts w:ascii="Times New Roman" w:hAnsi="Times New Roman" w:cs="Times New Roman"/>
                 <w:b/>
                 <w:noProof/>
-                <w:lang w:val="es-CO" w:eastAsia="ko-KR"/>
+                <w:lang w:val="es-CO" w:eastAsia="es-CO"/>
               </w:rPr>
               <w:drawing>
                 <wp:anchor distT="0" distB="0" distL="114300" distR="114300" simplePos="0" relativeHeight="251661312" behindDoc="1" locked="0" layoutInCell="1" allowOverlap="1" wp14:anchorId="5C5019C5" wp14:editId="5A8E5984">
@@ -2810,15 +2808,14 @@
             <w:pPr>
               <w:rPr>
                 <w:rFonts w:ascii="Times New Roman" w:hAnsi="Times New Roman" w:cs="Times New Roman"/>
-                <w:b/>
-                <w:sz w:val="24"/>
-                <w:szCs w:val="24"/>
-              </w:rPr>
-            </w:pPr>
-            <w:r>
-              <w:rPr>
-                <w:rFonts w:ascii="Times New Roman" w:hAnsi="Times New Roman" w:cs="Times New Roman"/>
-                <w:b/>
+                <w:color w:val="000000"/>
+                <w:sz w:val="24"/>
+                <w:szCs w:val="24"/>
+              </w:rPr>
+            </w:pPr>
+            <w:r>
+              <w:rPr>
+                <w:rFonts w:ascii="Times New Roman" w:hAnsi="Times New Roman" w:cs="Times New Roman"/>
                 <w:sz w:val="24"/>
                 <w:szCs w:val="24"/>
               </w:rPr>
@@ -2827,22 +2824,11 @@
             <w:r>
               <w:rPr>
                 <w:rFonts w:ascii="Times New Roman" w:hAnsi="Times New Roman" w:cs="Times New Roman"/>
-                <w:b/>
                 <w:sz w:val="24"/>
                 <w:szCs w:val="24"/>
               </w:rPr>
               <w:t>ipos de fracciones</w:t>
             </w:r>
-          </w:p>
-          <w:p>
-            <w:pPr>
-              <w:rPr>
-                <w:rFonts w:ascii="Times New Roman" w:hAnsi="Times New Roman" w:cs="Times New Roman"/>
-                <w:color w:val="000000"/>
-                <w:sz w:val="24"/>
-                <w:szCs w:val="24"/>
-              </w:rPr>
-            </w:pPr>
           </w:p>
         </w:tc>
       </w:tr>
@@ -6125,10 +6111,10 @@
                   <v:path o:extrusionok="f" gradientshapeok="t" o:connecttype="rect"/>
                   <o:lock v:ext="edit" aspectratio="t"/>
                 </v:shapetype>
-                <v:shape id="_x0000_i1025" type="#_x0000_t75" style="width:258.6pt;height:202.2pt" o:ole="">
+                <v:shape id="_x0000_i1025" type="#_x0000_t75" style="width:258.7pt;height:201.75pt" o:ole="">
                   <v:imagedata r:id="rId10" o:title=""/>
                 </v:shape>
-                <o:OLEObject Type="Embed" ProgID="PBrush" ShapeID="_x0000_i1025" DrawAspect="Content" ObjectID="_1488693210" r:id="rId11"/>
+                <o:OLEObject Type="Embed" ProgID="PBrush" ShapeID="_x0000_i1025" DrawAspect="Content" ObjectID="_1488719194" r:id="rId11"/>
               </w:object>
             </w:r>
           </w:p>
@@ -6167,10 +6153,10 @@
                 <w:lang w:val="es-ES_tradnl"/>
               </w:rPr>
               <w:object w:dxaOrig="9195" w:dyaOrig="6750" w14:anchorId="72DCF5D3">
-                <v:shape id="_x0000_i1026" type="#_x0000_t75" style="width:300.1pt;height:220.6pt" o:ole="">
+                <v:shape id="_x0000_i1026" type="#_x0000_t75" style="width:300.55pt;height:221pt" o:ole="">
                   <v:imagedata r:id="rId12" o:title=""/>
                 </v:shape>
-                <o:OLEObject Type="Embed" ProgID="PBrush" ShapeID="_x0000_i1026" DrawAspect="Content" ObjectID="_1488693211" r:id="rId13"/>
+                <o:OLEObject Type="Embed" ProgID="PBrush" ShapeID="_x0000_i1026" DrawAspect="Content" ObjectID="_1488719195" r:id="rId13"/>
               </w:object>
             </w:r>
           </w:p>
@@ -6199,10 +6185,10 @@
                 <w:lang w:val="es-ES_tradnl"/>
               </w:rPr>
               <w:object w:dxaOrig="9450" w:dyaOrig="6930" w14:anchorId="31B8277D">
-                <v:shape id="_x0000_i1027" type="#_x0000_t75" style="width:266.1pt;height:194.1pt" o:ole="">
+                <v:shape id="_x0000_i1027" type="#_x0000_t75" style="width:266.25pt;height:194.25pt" o:ole="">
                   <v:imagedata r:id="rId14" o:title=""/>
                 </v:shape>
-                <o:OLEObject Type="Embed" ProgID="PBrush" ShapeID="_x0000_i1027" DrawAspect="Content" ObjectID="_1488693212" r:id="rId15"/>
+                <o:OLEObject Type="Embed" ProgID="PBrush" ShapeID="_x0000_i1027" DrawAspect="Content" ObjectID="_1488719196" r:id="rId15"/>
               </w:object>
             </w:r>
           </w:p>
@@ -6231,10 +6217,10 @@
                 <w:lang w:val="es-ES_tradnl"/>
               </w:rPr>
               <w:object w:dxaOrig="9450" w:dyaOrig="7140" w14:anchorId="7C53A5B2">
-                <v:shape id="_x0000_i1028" type="#_x0000_t75" style="width:336.95pt;height:254pt" o:ole="">
+                <v:shape id="_x0000_i1028" type="#_x0000_t75" style="width:336.55pt;height:253.65pt" o:ole="">
                   <v:imagedata r:id="rId16" o:title=""/>
                 </v:shape>
-                <o:OLEObject Type="Embed" ProgID="PBrush" ShapeID="_x0000_i1028" DrawAspect="Content" ObjectID="_1488693213" r:id="rId17"/>
+                <o:OLEObject Type="Embed" ProgID="PBrush" ShapeID="_x0000_i1028" DrawAspect="Content" ObjectID="_1488719197" r:id="rId17"/>
               </w:object>
             </w:r>
           </w:p>
@@ -7151,10 +7137,10 @@
                 <w:lang w:val="es-ES_tradnl"/>
               </w:rPr>
               <w:object w:dxaOrig="10725" w:dyaOrig="10410" w14:anchorId="53BD1238">
-                <v:shape id="_x0000_i1029" type="#_x0000_t75" style="width:165.9pt;height:165.3pt" o:ole="">
+                <v:shape id="_x0000_i1029" type="#_x0000_t75" style="width:165.75pt;height:165.75pt" o:ole="">
                   <v:imagedata r:id="rId18" o:title=""/>
                 </v:shape>
-                <o:OLEObject Type="Embed" ProgID="PBrush" ShapeID="_x0000_i1029" DrawAspect="Content" ObjectID="_1488693214" r:id="rId19"/>
+                <o:OLEObject Type="Embed" ProgID="PBrush" ShapeID="_x0000_i1029" DrawAspect="Content" ObjectID="_1488719198" r:id="rId19"/>
               </w:object>
             </w:r>
           </w:p>
@@ -7232,14 +7218,6 @@
         </w:tc>
       </w:tr>
     </w:tbl>
-    <w:p>
-      <w:pPr>
-        <w:spacing w:after="0"/>
-        <w:rPr>
-          <w:rFonts w:ascii="Times New Roman" w:hAnsi="Times New Roman" w:cs="Times New Roman"/>
-        </w:rPr>
-      </w:pPr>
-    </w:p>
     <w:p>
       <w:pPr>
         <w:spacing w:after="0"/>
@@ -7852,7 +7830,7 @@
               <w:rPr>
                 <w:rFonts w:ascii="Times New Roman" w:hAnsi="Times New Roman" w:cs="Times New Roman"/>
                 <w:noProof/>
-                <w:lang w:val="es-CO" w:eastAsia="ko-KR"/>
+                <w:lang w:val="es-CO" w:eastAsia="es-CO"/>
               </w:rPr>
               <w:drawing>
                 <wp:inline distT="0" distB="0" distL="0" distR="0" wp14:anchorId="7600F69C" wp14:editId="5000BA04">
@@ -8670,10 +8648,10 @@
                 <w:lang w:val="es-ES_tradnl"/>
               </w:rPr>
               <w:object w:dxaOrig="5865" w:dyaOrig="1425" w14:anchorId="26F0A8BF">
-                <v:shape id="_x0000_i1030" type="#_x0000_t75" style="width:293.2pt;height:71.4pt" o:ole="">
+                <v:shape id="_x0000_i1030" type="#_x0000_t75" style="width:293pt;height:71.15pt" o:ole="">
                   <v:imagedata r:id="rId21" o:title=""/>
                 </v:shape>
-                <o:OLEObject Type="Embed" ProgID="PBrush" ShapeID="_x0000_i1030" DrawAspect="Content" ObjectID="_1488693215" r:id="rId22"/>
+                <o:OLEObject Type="Embed" ProgID="PBrush" ShapeID="_x0000_i1030" DrawAspect="Content" ObjectID="_1488719199" r:id="rId22"/>
               </w:object>
             </w:r>
           </w:p>
@@ -9358,7 +9336,7 @@
               <w:rPr>
                 <w:rFonts w:ascii="Times New Roman" w:hAnsi="Times New Roman" w:cs="Times New Roman"/>
                 <w:noProof/>
-                <w:lang w:val="es-CO" w:eastAsia="ko-KR"/>
+                <w:lang w:val="es-CO" w:eastAsia="es-CO"/>
               </w:rPr>
               <w:drawing>
                 <wp:inline distT="0" distB="0" distL="0" distR="0" wp14:anchorId="036890B7" wp14:editId="77409290">
@@ -9637,7 +9615,6 @@
             <w:pPr>
               <w:rPr>
                 <w:rFonts w:ascii="Times New Roman" w:hAnsi="Times New Roman" w:cs="Times New Roman"/>
-                <w:b/>
                 <w:sz w:val="24"/>
                 <w:szCs w:val="24"/>
                 <w:lang w:val="es-ES_tradnl"/>
@@ -9646,7 +9623,6 @@
             <w:r>
               <w:rPr>
                 <w:rFonts w:ascii="Times New Roman" w:hAnsi="Times New Roman" w:cs="Times New Roman"/>
-                <w:b/>
                 <w:sz w:val="24"/>
                 <w:szCs w:val="24"/>
                 <w:lang w:val="es-ES_tradnl"/>
@@ -9656,7 +9632,6 @@
             <w:r>
               <w:rPr>
                 <w:rFonts w:ascii="Times New Roman" w:hAnsi="Times New Roman" w:cs="Times New Roman"/>
-                <w:b/>
                 <w:sz w:val="24"/>
                 <w:szCs w:val="24"/>
                 <w:lang w:val="es-ES_tradnl"/>
@@ -10502,7 +10477,7 @@
               <w:rPr>
                 <w:rFonts w:ascii="Times New Roman" w:hAnsi="Times New Roman" w:cs="Times New Roman"/>
                 <w:noProof/>
-                <w:lang w:val="es-CO" w:eastAsia="ko-KR"/>
+                <w:lang w:val="es-CO" w:eastAsia="es-CO"/>
               </w:rPr>
               <w:drawing>
                 <wp:inline distT="0" distB="0" distL="0" distR="0" wp14:anchorId="263A22E2" wp14:editId="1F58F77E">
@@ -11054,7 +11029,7 @@
               <w:rPr>
                 <w:rFonts w:ascii="Times New Roman" w:hAnsi="Times New Roman" w:cs="Times New Roman"/>
                 <w:noProof/>
-                <w:lang w:val="es-CO" w:eastAsia="ko-KR"/>
+                <w:lang w:val="es-CO" w:eastAsia="es-CO"/>
               </w:rPr>
               <w:drawing>
                 <wp:inline distT="0" distB="0" distL="0" distR="0" wp14:anchorId="470D132D" wp14:editId="5BA575F8">
@@ -11648,7 +11623,7 @@
               <w:rPr>
                 <w:rFonts w:ascii="Times New Roman" w:hAnsi="Times New Roman" w:cs="Times New Roman"/>
                 <w:noProof/>
-                <w:lang w:val="es-CO" w:eastAsia="ko-KR"/>
+                <w:lang w:val="es-CO" w:eastAsia="es-CO"/>
               </w:rPr>
               <w:drawing>
                 <wp:inline distT="0" distB="0" distL="0" distR="0" wp14:anchorId="16739592" wp14:editId="6B3DD150">
@@ -14422,7 +14397,6 @@
             <w:pPr>
               <w:rPr>
                 <w:rFonts w:ascii="Times New Roman" w:hAnsi="Times New Roman" w:cs="Times New Roman"/>
-                <w:b/>
                 <w:sz w:val="24"/>
                 <w:szCs w:val="24"/>
                 <w:lang w:val="es-ES_tradnl"/>
@@ -14431,7 +14405,6 @@
             <w:r>
               <w:rPr>
                 <w:rFonts w:ascii="Times New Roman" w:hAnsi="Times New Roman" w:cs="Times New Roman"/>
-                <w:b/>
                 <w:sz w:val="24"/>
                 <w:szCs w:val="24"/>
                 <w:lang w:val="es-ES_tradnl"/>
@@ -14597,8 +14570,11 @@
       <w:pPr>
         <w:spacing w:after="0"/>
         <w:rPr>
-          <w:rFonts w:ascii="Times New Roman" w:hAnsi="Times New Roman" w:cs="Times New Roman"/>
-          <w:b/>
+          <w:rFonts w:ascii="Arial" w:hAnsi="Arial" w:cs="Arial"/>
+          <w:color w:val="333333"/>
+          <w:sz w:val="21"/>
+          <w:szCs w:val="21"/>
+          <w:shd w:val="clear" w:color="auto" w:fill="FFFFFF"/>
         </w:rPr>
       </w:pPr>
     </w:p>
@@ -14610,9 +14586,6 @@
           <w:b/>
         </w:rPr>
       </w:pPr>
-      <w:r>
-        <w:br/>
-      </w:r>
       <w:r>
         <w:rPr>
           <w:rFonts w:ascii="Arial" w:hAnsi="Arial" w:cs="Arial"/>
@@ -14903,14 +14876,6 @@
           <w:rFonts w:ascii="Times New Roman" w:hAnsi="Times New Roman" w:cs="Times New Roman"/>
           <w:highlight w:val="yellow"/>
         </w:rPr>
-        <w:br w:type="page"/>
-      </w:r>
-      <w:r>
-        <w:rPr>
-          <w:rFonts w:ascii="Times New Roman" w:hAnsi="Times New Roman" w:cs="Times New Roman"/>
-          <w:highlight w:val="yellow"/>
-        </w:rPr>
-        <w:lastRenderedPageBreak/>
         <w:t>[SECCIÓN 1]</w:t>
       </w:r>
       <w:r>
@@ -14926,14 +14891,6 @@
         </w:rPr>
         <w:t>2 Operaciones en el conjunto de los números racionales</w:t>
       </w:r>
-    </w:p>
-    <w:p>
-      <w:pPr>
-        <w:spacing w:after="0"/>
-        <w:rPr>
-          <w:rFonts w:ascii="Times New Roman" w:hAnsi="Times New Roman" w:cs="Times New Roman"/>
-        </w:rPr>
-      </w:pPr>
     </w:p>
     <w:p>
       <w:pPr>
@@ -16117,6 +16074,7 @@
           <w:rFonts w:ascii="Times New Roman" w:hAnsi="Times New Roman" w:cs="Times New Roman"/>
           <w:color w:val="000000"/>
         </w:rPr>
+        <w:lastRenderedPageBreak/>
         <w:t xml:space="preserve">Si los números están escritos </w:t>
       </w:r>
       <w:r>
@@ -16929,7 +16887,6 @@
             <w:r>
               <w:rPr>
                 <w:rFonts w:ascii="Times New Roman" w:hAnsi="Times New Roman" w:cs="Times New Roman"/>
-                <w:b/>
                 <w:sz w:val="24"/>
                 <w:szCs w:val="24"/>
                 <w:lang w:val="es-ES_tradnl"/>
@@ -16939,7 +16896,6 @@
             <w:r>
               <w:rPr>
                 <w:rFonts w:ascii="Times New Roman" w:hAnsi="Times New Roman" w:cs="Times New Roman"/>
-                <w:b/>
                 <w:sz w:val="24"/>
                 <w:szCs w:val="24"/>
                 <w:lang w:val="es-ES_tradnl"/>
@@ -18391,6 +18347,7 @@
         <w:rPr>
           <w:rFonts w:ascii="Times New Roman" w:eastAsiaTheme="minorEastAsia" w:hAnsi="Times New Roman" w:cs="Times New Roman"/>
         </w:rPr>
+        <w:lastRenderedPageBreak/>
         <w:t xml:space="preserve">Observa que el inverso multiplicativo de </w:t>
       </w:r>
       <m:oMath>
@@ -19079,7 +19036,6 @@
                 <w:sz w:val="24"/>
                 <w:szCs w:val="24"/>
               </w:rPr>
-              <w:lastRenderedPageBreak/>
               <w:t>Practica: recurso nuevo</w:t>
             </w:r>
           </w:p>
@@ -19190,7 +19146,6 @@
             <w:pPr>
               <w:rPr>
                 <w:rFonts w:ascii="Times New Roman" w:hAnsi="Times New Roman" w:cs="Times New Roman"/>
-                <w:b/>
                 <w:sz w:val="24"/>
                 <w:szCs w:val="24"/>
                 <w:lang w:val="es-ES_tradnl"/>
@@ -19199,7 +19154,6 @@
             <w:r>
               <w:rPr>
                 <w:rFonts w:ascii="Times New Roman" w:hAnsi="Times New Roman" w:cs="Times New Roman"/>
-                <w:b/>
                 <w:sz w:val="24"/>
                 <w:szCs w:val="24"/>
                 <w:lang w:val="es-ES_tradnl"/>
@@ -19209,7 +19163,6 @@
             <w:r>
               <w:rPr>
                 <w:rFonts w:ascii="Times New Roman" w:hAnsi="Times New Roman" w:cs="Times New Roman"/>
-                <w:b/>
                 <w:sz w:val="24"/>
                 <w:szCs w:val="24"/>
                 <w:lang w:val="es-ES_tradnl"/>
@@ -19219,17 +19172,33 @@
             <w:r>
               <w:rPr>
                 <w:rFonts w:ascii="Times New Roman" w:hAnsi="Times New Roman" w:cs="Times New Roman"/>
-                <w:b/>
                 <w:sz w:val="24"/>
                 <w:szCs w:val="24"/>
                 <w:lang w:val="es-ES_tradnl"/>
               </w:rPr>
-              <w:t xml:space="preserve">y división </w:t>
-            </w:r>
-            <w:r>
-              <w:rPr>
-                <w:rFonts w:ascii="Times New Roman" w:hAnsi="Times New Roman" w:cs="Times New Roman"/>
-                <w:b/>
+              <w:t>y</w:t>
+            </w:r>
+            <w:r>
+              <w:rPr>
+                <w:rFonts w:ascii="Times New Roman" w:hAnsi="Times New Roman" w:cs="Times New Roman"/>
+                <w:sz w:val="24"/>
+                <w:szCs w:val="24"/>
+                <w:lang w:val="es-ES_tradnl"/>
+              </w:rPr>
+              <w:t xml:space="preserve"> la</w:t>
+            </w:r>
+            <w:r>
+              <w:rPr>
+                <w:rFonts w:ascii="Times New Roman" w:hAnsi="Times New Roman" w:cs="Times New Roman"/>
+                <w:sz w:val="24"/>
+                <w:szCs w:val="24"/>
+                <w:lang w:val="es-ES_tradnl"/>
+              </w:rPr>
+              <w:t xml:space="preserve"> división </w:t>
+            </w:r>
+            <w:r>
+              <w:rPr>
+                <w:rFonts w:ascii="Times New Roman" w:hAnsi="Times New Roman" w:cs="Times New Roman"/>
                 <w:sz w:val="24"/>
                 <w:szCs w:val="24"/>
                 <w:lang w:val="es-ES_tradnl"/>
@@ -19891,6 +19860,7 @@
                 <w:sz w:val="24"/>
                 <w:szCs w:val="24"/>
               </w:rPr>
+              <w:lastRenderedPageBreak/>
               <w:t>Practica: recurso nuevo</w:t>
             </w:r>
           </w:p>
@@ -20145,19 +20115,9 @@
           <w:rFonts w:ascii="Times New Roman" w:eastAsiaTheme="minorEastAsia" w:hAnsi="Times New Roman" w:cs="Times New Roman"/>
         </w:rPr>
       </w:pPr>
-      <w:r>
-        <w:rPr>
-          <w:rFonts w:ascii="Times New Roman" w:eastAsiaTheme="minorEastAsia" w:hAnsi="Times New Roman" w:cs="Times New Roman"/>
-        </w:rPr>
-        <w:br w:type="page"/>
-      </w:r>
     </w:p>
     <w:p>
       <w:pPr>
-        <w:tabs>
-          <w:tab w:val="right" w:pos="8498"/>
-        </w:tabs>
-        <w:spacing w:after="0"/>
         <w:rPr>
           <w:rFonts w:ascii="Times New Roman" w:hAnsi="Times New Roman" w:cs="Times New Roman"/>
           <w:b/>
@@ -20168,7 +20128,6 @@
           <w:rFonts w:ascii="Times New Roman" w:hAnsi="Times New Roman" w:cs="Times New Roman"/>
           <w:highlight w:val="yellow"/>
         </w:rPr>
-        <w:lastRenderedPageBreak/>
         <w:t>[SECCIÓN 1]</w:t>
       </w:r>
       <w:r>
@@ -21324,15 +21283,7 @@
           <w:rFonts w:ascii="Times New Roman" w:hAnsi="Times New Roman" w:cs="Times New Roman"/>
           <w:color w:val="000000"/>
         </w:rPr>
-        <w:t xml:space="preserve">, además de ocultar este descubrimiento a la </w:t>
-      </w:r>
-      <w:r>
-        <w:rPr>
-          <w:rFonts w:ascii="Times New Roman" w:hAnsi="Times New Roman" w:cs="Times New Roman"/>
-          <w:color w:val="000000"/>
-        </w:rPr>
-        <w:lastRenderedPageBreak/>
-        <w:t xml:space="preserve">comunidad filosófico-científica de la época. Sin embargo, parece ser que </w:t>
+        <w:t xml:space="preserve">, además de ocultar este descubrimiento a la comunidad filosófico-científica de la época. Sin embargo, parece ser que </w:t>
       </w:r>
       <w:proofErr w:type="spellStart"/>
       <w:r>
@@ -22711,6 +22662,14 @@
     <w:p>
       <w:pPr>
         <w:rPr>
+          <w:rFonts w:ascii="Times New Roman" w:hAnsi="Times New Roman" w:cs="Times New Roman"/>
+          <w:highlight w:val="yellow"/>
+        </w:rPr>
+      </w:pPr>
+    </w:p>
+    <w:p>
+      <w:pPr>
+        <w:rPr>
           <w:rFonts w:ascii="Times New Roman" w:eastAsiaTheme="minorEastAsia" w:hAnsi="Times New Roman" w:cs="Times New Roman"/>
           <w:b/>
           <w:lang w:val="es-CO" w:eastAsia="es-CO"/>
@@ -22721,7 +22680,6 @@
           <w:rFonts w:ascii="Times New Roman" w:hAnsi="Times New Roman" w:cs="Times New Roman"/>
           <w:highlight w:val="yellow"/>
         </w:rPr>
-        <w:lastRenderedPageBreak/>
         <w:t>[SECCIÓN 2]</w:t>
       </w:r>
       <w:r>
@@ -22838,10 +22796,10 @@
           <w:szCs w:val="24"/>
         </w:rPr>
         <w:object w:dxaOrig="380" w:dyaOrig="340" w14:anchorId="344CC869">
-          <v:shape id="_x0000_i1031" type="#_x0000_t75" style="width:21.9pt;height:14.4pt" o:ole="">
+          <v:shape id="_x0000_i1031" type="#_x0000_t75" style="width:21.75pt;height:14.25pt" o:ole="">
             <v:imagedata r:id="rId28" o:title=""/>
           </v:shape>
-          <o:OLEObject Type="Embed" ProgID="Equation.3" ShapeID="_x0000_i1031" DrawAspect="Content" ObjectID="_1488693216" r:id="rId29"/>
+          <o:OLEObject Type="Embed" ProgID="Equation.3" ShapeID="_x0000_i1031" DrawAspect="Content" ObjectID="_1488719200" r:id="rId29"/>
         </w:object>
       </w:r>
       <w:r>
@@ -22868,10 +22826,10 @@
           <w:szCs w:val="24"/>
         </w:rPr>
         <w:object w:dxaOrig="920" w:dyaOrig="279" w14:anchorId="00B13080">
-          <v:shape id="_x0000_i1032" type="#_x0000_t75" style="width:42.6pt;height:14.4pt" o:ole="">
+          <v:shape id="_x0000_i1032" type="#_x0000_t75" style="width:42.7pt;height:14.25pt" o:ole="">
             <v:imagedata r:id="rId30" o:title=""/>
           </v:shape>
-          <o:OLEObject Type="Embed" ProgID="Equation.3" ShapeID="_x0000_i1032" DrawAspect="Content" ObjectID="_1488693217" r:id="rId31"/>
+          <o:OLEObject Type="Embed" ProgID="Equation.3" ShapeID="_x0000_i1032" DrawAspect="Content" ObjectID="_1488719201" r:id="rId31"/>
         </w:object>
       </w:r>
       <w:r>
@@ -22890,10 +22848,10 @@
           <w:szCs w:val="24"/>
         </w:rPr>
         <w:object w:dxaOrig="800" w:dyaOrig="320" w14:anchorId="289E5580">
-          <v:shape id="_x0000_i1033" type="#_x0000_t75" style="width:42.6pt;height:21.9pt" o:ole="">
+          <v:shape id="_x0000_i1033" type="#_x0000_t75" style="width:42.7pt;height:21.75pt" o:ole="">
             <v:imagedata r:id="rId32" o:title=""/>
           </v:shape>
-          <o:OLEObject Type="Embed" ProgID="Equation.3" ShapeID="_x0000_i1033" DrawAspect="Content" ObjectID="_1488693218" r:id="rId33"/>
+          <o:OLEObject Type="Embed" ProgID="Equation.3" ShapeID="_x0000_i1033" DrawAspect="Content" ObjectID="_1488719202" r:id="rId33"/>
         </w:object>
       </w:r>
       <w:r>
@@ -22920,10 +22878,10 @@
           <w:szCs w:val="24"/>
         </w:rPr>
         <w:object w:dxaOrig="380" w:dyaOrig="340" w14:anchorId="5D42CF6A">
-          <v:shape id="_x0000_i1034" type="#_x0000_t75" style="width:21.9pt;height:14.4pt" o:ole="">
+          <v:shape id="_x0000_i1034" type="#_x0000_t75" style="width:21.75pt;height:14.25pt" o:ole="">
             <v:imagedata r:id="rId28" o:title=""/>
           </v:shape>
-          <o:OLEObject Type="Embed" ProgID="Equation.3" ShapeID="_x0000_i1034" DrawAspect="Content" ObjectID="_1488693219" r:id="rId34"/>
+          <o:OLEObject Type="Embed" ProgID="Equation.3" ShapeID="_x0000_i1034" DrawAspect="Content" ObjectID="_1488719203" r:id="rId34"/>
         </w:object>
       </w:r>
       <w:r>
@@ -22983,10 +22941,10 @@
           <w:szCs w:val="24"/>
         </w:rPr>
         <w:object w:dxaOrig="380" w:dyaOrig="340" w14:anchorId="671BF886">
-          <v:shape id="_x0000_i1035" type="#_x0000_t75" style="width:21.9pt;height:14.4pt" o:ole="">
+          <v:shape id="_x0000_i1035" type="#_x0000_t75" style="width:21.75pt;height:14.25pt" o:ole="">
             <v:imagedata r:id="rId28" o:title=""/>
           </v:shape>
-          <o:OLEObject Type="Embed" ProgID="Equation.3" ShapeID="_x0000_i1035" DrawAspect="Content" ObjectID="_1488693220" r:id="rId35"/>
+          <o:OLEObject Type="Embed" ProgID="Equation.3" ShapeID="_x0000_i1035" DrawAspect="Content" ObjectID="_1488719204" r:id="rId35"/>
         </w:object>
       </w:r>
       <w:r>
@@ -23013,10 +22971,10 @@
           <w:szCs w:val="24"/>
         </w:rPr>
         <w:object w:dxaOrig="1160" w:dyaOrig="300" w14:anchorId="371A1B33">
-          <v:shape id="_x0000_i1036" type="#_x0000_t75" style="width:64.5pt;height:14.4pt" o:ole="">
+          <v:shape id="_x0000_i1036" type="#_x0000_t75" style="width:64.45pt;height:14.25pt" o:ole="">
             <v:imagedata r:id="rId36" o:title=""/>
           </v:shape>
-          <o:OLEObject Type="Embed" ProgID="Equation.3" ShapeID="_x0000_i1036" DrawAspect="Content" ObjectID="_1488693221" r:id="rId37"/>
+          <o:OLEObject Type="Embed" ProgID="Equation.3" ShapeID="_x0000_i1036" DrawAspect="Content" ObjectID="_1488719205" r:id="rId37"/>
         </w:object>
       </w:r>
     </w:p>
@@ -23088,10 +23046,10 @@
           <w:szCs w:val="24"/>
         </w:rPr>
         <w:object w:dxaOrig="1060" w:dyaOrig="340" w14:anchorId="7F924A4A">
-          <v:shape id="_x0000_i1037" type="#_x0000_t75" style="width:64.5pt;height:21.9pt" o:ole="">
+          <v:shape id="_x0000_i1037" type="#_x0000_t75" style="width:64.45pt;height:21.75pt" o:ole="">
             <v:imagedata r:id="rId38" o:title=""/>
           </v:shape>
-          <o:OLEObject Type="Embed" ProgID="Equation.3" ShapeID="_x0000_i1037" DrawAspect="Content" ObjectID="_1488693222" r:id="rId39"/>
+          <o:OLEObject Type="Embed" ProgID="Equation.3" ShapeID="_x0000_i1037" DrawAspect="Content" ObjectID="_1488719206" r:id="rId39"/>
         </w:object>
       </w:r>
     </w:p>
@@ -23133,10 +23091,10 @@
           <w:szCs w:val="24"/>
         </w:rPr>
         <w:object w:dxaOrig="380" w:dyaOrig="340" w14:anchorId="2A390620">
-          <v:shape id="_x0000_i1038" type="#_x0000_t75" style="width:21.9pt;height:14.4pt" o:ole="">
+          <v:shape id="_x0000_i1038" type="#_x0000_t75" style="width:21.75pt;height:14.25pt" o:ole="">
             <v:imagedata r:id="rId28" o:title=""/>
           </v:shape>
-          <o:OLEObject Type="Embed" ProgID="Equation.3" ShapeID="_x0000_i1038" DrawAspect="Content" ObjectID="_1488693223" r:id="rId40"/>
+          <o:OLEObject Type="Embed" ProgID="Equation.3" ShapeID="_x0000_i1038" DrawAspect="Content" ObjectID="_1488719207" r:id="rId40"/>
         </w:object>
       </w:r>
       <w:r>
@@ -23187,10 +23145,10 @@
           <w:szCs w:val="24"/>
         </w:rPr>
         <w:object w:dxaOrig="380" w:dyaOrig="340" w14:anchorId="68ACBC3C">
-          <v:shape id="_x0000_i1039" type="#_x0000_t75" style="width:21.9pt;height:14.4pt" o:ole="">
+          <v:shape id="_x0000_i1039" type="#_x0000_t75" style="width:21.75pt;height:14.25pt" o:ole="">
             <v:imagedata r:id="rId28" o:title=""/>
           </v:shape>
-          <o:OLEObject Type="Embed" ProgID="Equation.3" ShapeID="_x0000_i1039" DrawAspect="Content" ObjectID="_1488693224" r:id="rId41"/>
+          <o:OLEObject Type="Embed" ProgID="Equation.3" ShapeID="_x0000_i1039" DrawAspect="Content" ObjectID="_1488719208" r:id="rId41"/>
         </w:object>
       </w:r>
       <w:r>
@@ -23221,10 +23179,10 @@
           <w:szCs w:val="24"/>
         </w:rPr>
         <w:object w:dxaOrig="1260" w:dyaOrig="2020" w14:anchorId="45BE35FE">
-          <v:shape id="_x0000_i1040" type="#_x0000_t75" style="width:1in;height:114.6pt" o:ole="">
+          <v:shape id="_x0000_i1040" type="#_x0000_t75" style="width:1in;height:114.7pt" o:ole="">
             <v:imagedata r:id="rId42" o:title=""/>
           </v:shape>
-          <o:OLEObject Type="Embed" ProgID="Equation.3" ShapeID="_x0000_i1040" DrawAspect="Content" ObjectID="_1488693225" r:id="rId43"/>
+          <o:OLEObject Type="Embed" ProgID="Equation.3" ShapeID="_x0000_i1040" DrawAspect="Content" ObjectID="_1488719209" r:id="rId43"/>
         </w:object>
       </w:r>
     </w:p>
@@ -23265,10 +23223,10 @@
           <w:szCs w:val="24"/>
         </w:rPr>
         <w:object w:dxaOrig="380" w:dyaOrig="340" w14:anchorId="2D2A3634">
-          <v:shape id="_x0000_i1041" type="#_x0000_t75" style="width:21.9pt;height:14.4pt" o:ole="">
+          <v:shape id="_x0000_i1041" type="#_x0000_t75" style="width:21.75pt;height:14.25pt" o:ole="">
             <v:imagedata r:id="rId28" o:title=""/>
           </v:shape>
-          <o:OLEObject Type="Embed" ProgID="Equation.3" ShapeID="_x0000_i1041" DrawAspect="Content" ObjectID="_1488693226" r:id="rId44"/>
+          <o:OLEObject Type="Embed" ProgID="Equation.3" ShapeID="_x0000_i1041" DrawAspect="Content" ObjectID="_1488719210" r:id="rId44"/>
         </w:object>
       </w:r>
       <w:r>
@@ -23318,10 +23276,10 @@
           <w:szCs w:val="24"/>
         </w:rPr>
         <w:object w:dxaOrig="1359" w:dyaOrig="380" w14:anchorId="476E3611">
-          <v:shape id="_x0000_i1042" type="#_x0000_t75" style="width:79.5pt;height:21.9pt" o:ole="">
+          <v:shape id="_x0000_i1042" type="#_x0000_t75" style="width:79.55pt;height:21.75pt" o:ole="">
             <v:imagedata r:id="rId45" o:title=""/>
           </v:shape>
-          <o:OLEObject Type="Embed" ProgID="Equation.3" ShapeID="_x0000_i1042" DrawAspect="Content" ObjectID="_1488693227" r:id="rId46"/>
+          <o:OLEObject Type="Embed" ProgID="Equation.3" ShapeID="_x0000_i1042" DrawAspect="Content" ObjectID="_1488719211" r:id="rId46"/>
         </w:object>
       </w:r>
     </w:p>
@@ -23353,6 +23311,7 @@
           <w:sz w:val="24"/>
           <w:szCs w:val="24"/>
         </w:rPr>
+        <w:lastRenderedPageBreak/>
         <w:t>En esta caso tenemos que</w:t>
       </w:r>
       <w:r>
@@ -23406,10 +23365,10 @@
           <w:szCs w:val="24"/>
         </w:rPr>
         <w:object w:dxaOrig="380" w:dyaOrig="340" w14:anchorId="6A1D0776">
-          <v:shape id="_x0000_i1043" type="#_x0000_t75" style="width:21.9pt;height:14.4pt" o:ole="">
+          <v:shape id="_x0000_i1043" type="#_x0000_t75" style="width:21.75pt;height:14.25pt" o:ole="">
             <v:imagedata r:id="rId28" o:title=""/>
           </v:shape>
-          <o:OLEObject Type="Embed" ProgID="Equation.3" ShapeID="_x0000_i1043" DrawAspect="Content" ObjectID="_1488693228" r:id="rId47"/>
+          <o:OLEObject Type="Embed" ProgID="Equation.3" ShapeID="_x0000_i1043" DrawAspect="Content" ObjectID="_1488719212" r:id="rId47"/>
         </w:object>
       </w:r>
       <w:r>
@@ -23471,10 +23430,10 @@
           <w:szCs w:val="24"/>
         </w:rPr>
         <w:object w:dxaOrig="380" w:dyaOrig="340" w14:anchorId="76B4192C">
-          <v:shape id="_x0000_i1044" type="#_x0000_t75" style="width:21.9pt;height:14.4pt" o:ole="">
+          <v:shape id="_x0000_i1044" type="#_x0000_t75" style="width:21.75pt;height:14.25pt" o:ole="">
             <v:imagedata r:id="rId28" o:title=""/>
           </v:shape>
-          <o:OLEObject Type="Embed" ProgID="Equation.3" ShapeID="_x0000_i1044" DrawAspect="Content" ObjectID="_1488693229" r:id="rId48"/>
+          <o:OLEObject Type="Embed" ProgID="Equation.3" ShapeID="_x0000_i1044" DrawAspect="Content" ObjectID="_1488719213" r:id="rId48"/>
         </w:object>
       </w:r>
       <w:r>
@@ -23525,10 +23484,10 @@
           <w:szCs w:val="24"/>
         </w:rPr>
         <w:object w:dxaOrig="380" w:dyaOrig="340" w14:anchorId="7636AEFB">
-          <v:shape id="_x0000_i1045" type="#_x0000_t75" style="width:21.9pt;height:14.4pt" o:ole="">
+          <v:shape id="_x0000_i1045" type="#_x0000_t75" style="width:21.75pt;height:14.25pt" o:ole="">
             <v:imagedata r:id="rId28" o:title=""/>
           </v:shape>
-          <o:OLEObject Type="Embed" ProgID="Equation.3" ShapeID="_x0000_i1045" DrawAspect="Content" ObjectID="_1488693230" r:id="rId49"/>
+          <o:OLEObject Type="Embed" ProgID="Equation.3" ShapeID="_x0000_i1045" DrawAspect="Content" ObjectID="_1488719214" r:id="rId49"/>
         </w:object>
       </w:r>
       <w:r>
@@ -23617,10 +23576,10 @@
           <w:szCs w:val="24"/>
         </w:rPr>
         <w:object w:dxaOrig="380" w:dyaOrig="340" w14:anchorId="2AE3D915">
-          <v:shape id="_x0000_i1046" type="#_x0000_t75" style="width:21.9pt;height:14.4pt" o:ole="">
+          <v:shape id="_x0000_i1046" type="#_x0000_t75" style="width:21.75pt;height:14.25pt" o:ole="">
             <v:imagedata r:id="rId28" o:title=""/>
           </v:shape>
-          <o:OLEObject Type="Embed" ProgID="Equation.3" ShapeID="_x0000_i1046" DrawAspect="Content" ObjectID="_1488693231" r:id="rId50"/>
+          <o:OLEObject Type="Embed" ProgID="Equation.3" ShapeID="_x0000_i1046" DrawAspect="Content" ObjectID="_1488719215" r:id="rId50"/>
         </w:object>
       </w:r>
       <w:r>
@@ -23927,7 +23886,6 @@
           <w:rFonts w:ascii="Times New Roman" w:hAnsi="Times New Roman" w:cs="Times New Roman"/>
           <w:highlight w:val="yellow"/>
         </w:rPr>
-        <w:lastRenderedPageBreak/>
         <w:t>[SECCIÓN 2]</w:t>
       </w:r>
       <w:r>
@@ -23948,18 +23906,8 @@
           <w:rFonts w:ascii="Times New Roman" w:hAnsi="Times New Roman" w:cs="Times New Roman"/>
           <w:b/>
         </w:rPr>
-        <w:t>Los n</w:t>
-      </w:r>
-      <w:proofErr w:type="spellStart"/>
-      <w:r>
-        <w:rPr>
-          <w:rFonts w:ascii="Times New Roman" w:eastAsiaTheme="minorEastAsia" w:hAnsi="Times New Roman" w:cs="Times New Roman"/>
-          <w:b/>
-          <w:lang w:val="es-CO" w:eastAsia="es-CO"/>
-        </w:rPr>
-        <w:t>úmeros</w:t>
-      </w:r>
-      <w:proofErr w:type="spellEnd"/>
+        <w:t>Los números</w:t>
+      </w:r>
       <w:r>
         <w:rPr>
           <w:rFonts w:ascii="Times New Roman" w:eastAsiaTheme="minorEastAsia" w:hAnsi="Times New Roman" w:cs="Times New Roman"/>
@@ -24742,7 +24690,7 @@
               <w:rPr>
                 <w:rFonts w:ascii="Times New Roman" w:eastAsiaTheme="minorEastAsia" w:hAnsi="Times New Roman" w:cs="Times New Roman"/>
                 <w:noProof/>
-                <w:lang w:val="es-CO" w:eastAsia="ko-KR"/>
+                <w:lang w:val="es-CO" w:eastAsia="es-CO"/>
               </w:rPr>
               <w:drawing>
                 <wp:inline distT="0" distB="0" distL="0" distR="0" wp14:anchorId="6E1FA4DA" wp14:editId="17D81BC4">
@@ -24958,6 +24906,7 @@
                 <w:sz w:val="24"/>
                 <w:szCs w:val="24"/>
               </w:rPr>
+              <w:lastRenderedPageBreak/>
               <w:t>Destacado</w:t>
             </w:r>
           </w:p>
@@ -25492,7 +25441,6 @@
                 <w:sz w:val="24"/>
                 <w:szCs w:val="24"/>
               </w:rPr>
-              <w:lastRenderedPageBreak/>
               <w:t>En este caso</w:t>
             </w:r>
             <w:r>
@@ -26539,6 +26487,7 @@
                 <w:sz w:val="24"/>
                 <w:szCs w:val="24"/>
               </w:rPr>
+              <w:lastRenderedPageBreak/>
               <w:t>Descripción</w:t>
             </w:r>
           </w:p>
@@ -26939,12 +26888,6 @@
           <w:rFonts w:ascii="Times New Roman" w:hAnsi="Times New Roman" w:cs="Times New Roman"/>
         </w:rPr>
       </w:pPr>
-      <w:r>
-        <w:rPr>
-          <w:rFonts w:ascii="Times New Roman" w:hAnsi="Times New Roman" w:cs="Times New Roman"/>
-        </w:rPr>
-        <w:br w:type="page"/>
-      </w:r>
     </w:p>
     <w:p>
       <w:pPr>
@@ -26959,7 +26902,6 @@
           <w:rFonts w:ascii="Times New Roman" w:hAnsi="Times New Roman" w:cs="Times New Roman"/>
           <w:highlight w:val="yellow"/>
         </w:rPr>
-        <w:lastRenderedPageBreak/>
         <w:t>[SECCIÓN 1]</w:t>
       </w:r>
       <w:r>
@@ -27862,6 +27804,7 @@
                 <w:sz w:val="24"/>
                 <w:szCs w:val="24"/>
               </w:rPr>
+              <w:lastRenderedPageBreak/>
               <w:t xml:space="preserve">Código </w:t>
             </w:r>
             <w:proofErr w:type="spellStart"/>
@@ -28185,7 +28128,6 @@
           <w:i/>
           <w:lang w:val="es-CO" w:eastAsia="es-CO"/>
         </w:rPr>
-        <w:lastRenderedPageBreak/>
         <w:t>x &gt; y</w:t>
       </w:r>
       <w:r>
@@ -28917,6 +28859,7 @@
               <w:rFonts w:ascii="Cambria Math" w:eastAsiaTheme="minorEastAsia" w:hAnsi="Cambria Math" w:cs="Times New Roman"/>
               <w:lang w:val="es-CO" w:eastAsia="es-CO"/>
             </w:rPr>
+            <w:lastRenderedPageBreak/>
             <m:t>-8∙</m:t>
           </m:r>
           <m:f>
@@ -29401,7 +29344,6 @@
                 <w:sz w:val="24"/>
                 <w:szCs w:val="24"/>
               </w:rPr>
-              <w:lastRenderedPageBreak/>
               <w:t>Código</w:t>
             </w:r>
           </w:p>
@@ -30341,6 +30283,7 @@
           <w:rFonts w:ascii="Times New Roman" w:eastAsiaTheme="minorEastAsia" w:hAnsi="Times New Roman" w:cs="Times New Roman"/>
           <w:lang w:val="es-CO" w:eastAsia="es-CO"/>
         </w:rPr>
+        <w:lastRenderedPageBreak/>
         <w:t>Por ejemplo</w:t>
       </w:r>
       <w:r>
@@ -30867,18 +30810,16 @@
                 <w:sz w:val="24"/>
                 <w:szCs w:val="24"/>
               </w:rPr>
-              <w:t xml:space="preserve">3° ESO/Matemáticas/Los números racionales e irracionales/Refuerza tu aprendizaje: Operaciones combinadas con números </w:t>
-            </w:r>
-            <w:proofErr w:type="spellStart"/>
-            <w:r>
-              <w:rPr>
-                <w:rFonts w:ascii="Times New Roman" w:hAnsi="Times New Roman" w:cs="Times New Roman"/>
-                <w:sz w:val="24"/>
-                <w:szCs w:val="24"/>
-              </w:rPr>
-              <w:t>reale</w:t>
-            </w:r>
-            <w:proofErr w:type="spellEnd"/>
+              <w:t>3° ESO/Matemáticas/Los números racionales e irracionales/Refuerza tu aprendizaje: Operaciones combinadas con números reale</w:t>
+            </w:r>
+            <w:r>
+              <w:rPr>
+                <w:rFonts w:ascii="Times New Roman" w:hAnsi="Times New Roman" w:cs="Times New Roman"/>
+                <w:sz w:val="24"/>
+                <w:szCs w:val="24"/>
+              </w:rPr>
+              <w:t>s</w:t>
+            </w:r>
           </w:p>
           <w:p>
             <w:pPr>
@@ -30913,7 +30854,6 @@
                 <w:sz w:val="24"/>
                 <w:szCs w:val="24"/>
               </w:rPr>
-              <w:lastRenderedPageBreak/>
               <w:t>Cambio (descripción o capturas de pantallas)</w:t>
             </w:r>
           </w:p>
@@ -31252,6 +31192,8 @@
                 <w:szCs w:val="18"/>
               </w:rPr>
             </w:pPr>
+            <w:bookmarkStart w:id="0" w:name="_GoBack"/>
+            <w:bookmarkEnd w:id="0"/>
           </w:p>
         </w:tc>
       </w:tr>
@@ -31310,13 +31252,6 @@
           <w:lang w:val="es-CO" w:eastAsia="es-CO"/>
         </w:rPr>
       </w:pPr>
-      <w:r>
-        <w:rPr>
-          <w:rFonts w:ascii="Times New Roman" w:eastAsiaTheme="minorEastAsia" w:hAnsi="Times New Roman" w:cs="Times New Roman"/>
-          <w:lang w:val="es-CO" w:eastAsia="es-CO"/>
-        </w:rPr>
-        <w:br w:type="page"/>
-      </w:r>
     </w:p>
     <w:p>
       <w:pPr>
@@ -31330,7 +31265,6 @@
           <w:rFonts w:ascii="Times New Roman" w:hAnsi="Times New Roman" w:cs="Times New Roman"/>
           <w:highlight w:val="yellow"/>
         </w:rPr>
-        <w:lastRenderedPageBreak/>
         <w:t xml:space="preserve">[SECCIÓN 1] </w:t>
       </w:r>
       <w:r>
@@ -31790,6 +31724,7 @@
                 <w:sz w:val="24"/>
                 <w:szCs w:val="24"/>
               </w:rPr>
+              <w:lastRenderedPageBreak/>
               <w:t>Descripción</w:t>
             </w:r>
           </w:p>
@@ -32645,7 +32580,7 @@
         <w:rStyle w:val="Nmerodepgina"/>
         <w:noProof/>
       </w:rPr>
-      <w:t>17</w:t>
+      <w:t>24</w:t>
     </w:r>
     <w:r>
       <w:rPr>
@@ -39268,7 +39203,6 @@
       <w:lang w:val="es-MX"/>
     </w:rPr>
     <w:tblPr>
-      <w:tblInd w:w="0" w:type="dxa"/>
       <w:tblBorders>
         <w:top w:val="single" w:sz="4" w:space="0" w:color="000000" w:themeColor="text1"/>
         <w:left w:val="single" w:sz="4" w:space="0" w:color="000000" w:themeColor="text1"/>
@@ -39277,12 +39211,6 @@
         <w:insideH w:val="single" w:sz="4" w:space="0" w:color="000000" w:themeColor="text1"/>
         <w:insideV w:val="single" w:sz="4" w:space="0" w:color="000000" w:themeColor="text1"/>
       </w:tblBorders>
-      <w:tblCellMar>
-        <w:top w:w="0" w:type="dxa"/>
-        <w:left w:w="108" w:type="dxa"/>
-        <w:bottom w:w="0" w:type="dxa"/>
-        <w:right w:w="108" w:type="dxa"/>
-      </w:tblCellMar>
     </w:tblPr>
   </w:style>
   <w:style w:type="paragraph" w:styleId="Prrafodelista">
@@ -39432,7 +39360,6 @@
       <w:lang w:val="es-MX"/>
     </w:rPr>
     <w:tblPr>
-      <w:tblInd w:w="0" w:type="dxa"/>
       <w:tblBorders>
         <w:top w:val="single" w:sz="4" w:space="0" w:color="000000" w:themeColor="text1"/>
         <w:left w:val="single" w:sz="4" w:space="0" w:color="000000" w:themeColor="text1"/>
@@ -39441,12 +39368,6 @@
         <w:insideH w:val="single" w:sz="4" w:space="0" w:color="000000" w:themeColor="text1"/>
         <w:insideV w:val="single" w:sz="4" w:space="0" w:color="000000" w:themeColor="text1"/>
       </w:tblBorders>
-      <w:tblCellMar>
-        <w:top w:w="0" w:type="dxa"/>
-        <w:left w:w="108" w:type="dxa"/>
-        <w:bottom w:w="0" w:type="dxa"/>
-        <w:right w:w="108" w:type="dxa"/>
-      </w:tblCellMar>
     </w:tblPr>
   </w:style>
   <w:style w:type="table" w:customStyle="1" w:styleId="Tablaconcuadrcula2">
@@ -39463,7 +39384,6 @@
       <w:lang w:val="es-MX"/>
     </w:rPr>
     <w:tblPr>
-      <w:tblInd w:w="0" w:type="dxa"/>
       <w:tblBorders>
         <w:top w:val="single" w:sz="4" w:space="0" w:color="000000" w:themeColor="text1"/>
         <w:left w:val="single" w:sz="4" w:space="0" w:color="000000" w:themeColor="text1"/>
@@ -39472,12 +39392,6 @@
         <w:insideH w:val="single" w:sz="4" w:space="0" w:color="000000" w:themeColor="text1"/>
         <w:insideV w:val="single" w:sz="4" w:space="0" w:color="000000" w:themeColor="text1"/>
       </w:tblBorders>
-      <w:tblCellMar>
-        <w:top w:w="0" w:type="dxa"/>
-        <w:left w:w="108" w:type="dxa"/>
-        <w:bottom w:w="0" w:type="dxa"/>
-        <w:right w:w="108" w:type="dxa"/>
-      </w:tblCellMar>
     </w:tblPr>
   </w:style>
   <w:style w:type="table" w:customStyle="1" w:styleId="Tablaconcuadrcula3">
@@ -39494,7 +39408,6 @@
       <w:lang w:val="es-MX"/>
     </w:rPr>
     <w:tblPr>
-      <w:tblInd w:w="0" w:type="dxa"/>
       <w:tblBorders>
         <w:top w:val="single" w:sz="4" w:space="0" w:color="000000" w:themeColor="text1"/>
         <w:left w:val="single" w:sz="4" w:space="0" w:color="000000" w:themeColor="text1"/>
@@ -39503,12 +39416,6 @@
         <w:insideH w:val="single" w:sz="4" w:space="0" w:color="000000" w:themeColor="text1"/>
         <w:insideV w:val="single" w:sz="4" w:space="0" w:color="000000" w:themeColor="text1"/>
       </w:tblBorders>
-      <w:tblCellMar>
-        <w:top w:w="0" w:type="dxa"/>
-        <w:left w:w="108" w:type="dxa"/>
-        <w:bottom w:w="0" w:type="dxa"/>
-        <w:right w:w="108" w:type="dxa"/>
-      </w:tblCellMar>
     </w:tblPr>
   </w:style>
   <w:style w:type="character" w:styleId="Textodelmarcadordeposicin">
@@ -39896,7 +39803,7 @@
 </file>
 
 <file path=customXml/itemProps1.xml><?xml version="1.0" encoding="utf-8"?>
-<ds:datastoreItem xmlns:ds="http://schemas.openxmlformats.org/officeDocument/2006/customXml" ds:itemID="{4E6C079A-C028-466D-A799-55E94842ECC9}">
+<ds:datastoreItem xmlns:ds="http://schemas.openxmlformats.org/officeDocument/2006/customXml" ds:itemID="{DA3E0C17-84AE-4AD0-8981-A9FC21F63B07}">
   <ds:schemaRefs>
     <ds:schemaRef ds:uri="http://schemas.openxmlformats.org/officeDocument/2006/bibliography"/>
   </ds:schemaRefs>

</xml_diff>